<commit_message>
add new hook in React tricks
</commit_message>
<xml_diff>
--- a/CSS+REACT tricks.docx
+++ b/CSS+REACT tricks.docx
@@ -68,7 +68,7 @@
           <w:r>
             <w:fldChar w:fldCharType="separate"/>
           </w:r>
-          <w:hyperlink w:anchor="_Toc65833056" w:history="1">
+          <w:hyperlink w:anchor="_Toc66897902" w:history="1">
             <w:r>
               <w:rPr>
                 <w:rStyle w:val="Hyperlink"/>
@@ -111,7 +111,7 @@
                 <w:noProof/>
                 <w:webHidden/>
               </w:rPr>
-              <w:instrText xml:space="preserve"> PAGEREF _Toc65833056 \h </w:instrText>
+              <w:instrText xml:space="preserve"> PAGEREF _Toc66897902 \h </w:instrText>
             </w:r>
             <w:r>
               <w:rPr>
@@ -150,7 +150,7 @@
               <w:noProof/>
             </w:rPr>
           </w:pPr>
-          <w:hyperlink w:anchor="_Toc65833057" w:history="1">
+          <w:hyperlink w:anchor="_Toc66897903" w:history="1">
             <w:r>
               <w:rPr>
                 <w:rStyle w:val="Hyperlink"/>
@@ -193,7 +193,7 @@
                 <w:noProof/>
                 <w:webHidden/>
               </w:rPr>
-              <w:instrText xml:space="preserve"> PAGEREF _Toc65833057 \h </w:instrText>
+              <w:instrText xml:space="preserve"> PAGEREF _Toc66897903 \h </w:instrText>
             </w:r>
             <w:r>
               <w:rPr>
@@ -232,7 +232,7 @@
               <w:noProof/>
             </w:rPr>
           </w:pPr>
-          <w:hyperlink w:anchor="_Toc65833058" w:history="1">
+          <w:hyperlink w:anchor="_Toc66897904" w:history="1">
             <w:r>
               <w:rPr>
                 <w:rStyle w:val="Hyperlink"/>
@@ -275,7 +275,7 @@
                 <w:noProof/>
                 <w:webHidden/>
               </w:rPr>
-              <w:instrText xml:space="preserve"> PAGEREF _Toc65833058 \h </w:instrText>
+              <w:instrText xml:space="preserve"> PAGEREF _Toc66897904 \h </w:instrText>
             </w:r>
             <w:r>
               <w:rPr>
@@ -314,7 +314,7 @@
               <w:noProof/>
             </w:rPr>
           </w:pPr>
-          <w:hyperlink w:anchor="_Toc65833059" w:history="1">
+          <w:hyperlink w:anchor="_Toc66897905" w:history="1">
             <w:r>
               <w:rPr>
                 <w:rStyle w:val="Hyperlink"/>
@@ -357,7 +357,7 @@
                 <w:noProof/>
                 <w:webHidden/>
               </w:rPr>
-              <w:instrText xml:space="preserve"> PAGEREF _Toc65833059 \h </w:instrText>
+              <w:instrText xml:space="preserve"> PAGEREF _Toc66897905 \h </w:instrText>
             </w:r>
             <w:r>
               <w:rPr>
@@ -396,7 +396,7 @@
               <w:noProof/>
             </w:rPr>
           </w:pPr>
-          <w:hyperlink w:anchor="_Toc65833060" w:history="1">
+          <w:hyperlink w:anchor="_Toc66897906" w:history="1">
             <w:r>
               <w:rPr>
                 <w:rStyle w:val="Hyperlink"/>
@@ -439,7 +439,7 @@
                 <w:noProof/>
                 <w:webHidden/>
               </w:rPr>
-              <w:instrText xml:space="preserve"> PAGEREF _Toc65833060 \h </w:instrText>
+              <w:instrText xml:space="preserve"> PAGEREF _Toc66897906 \h </w:instrText>
             </w:r>
             <w:r>
               <w:rPr>
@@ -478,7 +478,7 @@
               <w:noProof/>
             </w:rPr>
           </w:pPr>
-          <w:hyperlink w:anchor="_Toc65833061" w:history="1">
+          <w:hyperlink w:anchor="_Toc66897907" w:history="1">
             <w:r>
               <w:rPr>
                 <w:rStyle w:val="Hyperlink"/>
@@ -521,7 +521,7 @@
                 <w:noProof/>
                 <w:webHidden/>
               </w:rPr>
-              <w:instrText xml:space="preserve"> PAGEREF _Toc65833061 \h </w:instrText>
+              <w:instrText xml:space="preserve"> PAGEREF _Toc66897907 \h </w:instrText>
             </w:r>
             <w:r>
               <w:rPr>
@@ -560,7 +560,7 @@
               <w:noProof/>
             </w:rPr>
           </w:pPr>
-          <w:hyperlink w:anchor="_Toc65833062" w:history="1">
+          <w:hyperlink w:anchor="_Toc66897908" w:history="1">
             <w:r>
               <w:rPr>
                 <w:rStyle w:val="Hyperlink"/>
@@ -603,7 +603,7 @@
                 <w:noProof/>
                 <w:webHidden/>
               </w:rPr>
-              <w:instrText xml:space="preserve"> PAGEREF _Toc65833062 \h </w:instrText>
+              <w:instrText xml:space="preserve"> PAGEREF _Toc66897908 \h </w:instrText>
             </w:r>
             <w:r>
               <w:rPr>
@@ -642,7 +642,7 @@
               <w:noProof/>
             </w:rPr>
           </w:pPr>
-          <w:hyperlink w:anchor="_Toc65833063" w:history="1">
+          <w:hyperlink w:anchor="_Toc66897909" w:history="1">
             <w:r>
               <w:rPr>
                 <w:rStyle w:val="Hyperlink"/>
@@ -685,7 +685,7 @@
                 <w:noProof/>
                 <w:webHidden/>
               </w:rPr>
-              <w:instrText xml:space="preserve"> PAGEREF _Toc65833063 \h </w:instrText>
+              <w:instrText xml:space="preserve"> PAGEREF _Toc66897909 \h </w:instrText>
             </w:r>
             <w:r>
               <w:rPr>
@@ -724,7 +724,7 @@
               <w:noProof/>
             </w:rPr>
           </w:pPr>
-          <w:hyperlink w:anchor="_Toc65833064" w:history="1">
+          <w:hyperlink w:anchor="_Toc66897910" w:history="1">
             <w:r>
               <w:rPr>
                 <w:rStyle w:val="Hyperlink"/>
@@ -767,7 +767,7 @@
                 <w:noProof/>
                 <w:webHidden/>
               </w:rPr>
-              <w:instrText xml:space="preserve"> PAGEREF _Toc65833064 \h </w:instrText>
+              <w:instrText xml:space="preserve"> PAGEREF _Toc66897910 \h </w:instrText>
             </w:r>
             <w:r>
               <w:rPr>
@@ -806,7 +806,7 @@
               <w:noProof/>
             </w:rPr>
           </w:pPr>
-          <w:hyperlink w:anchor="_Toc65833065" w:history="1">
+          <w:hyperlink w:anchor="_Toc66897911" w:history="1">
             <w:r>
               <w:rPr>
                 <w:rStyle w:val="Hyperlink"/>
@@ -849,7 +849,7 @@
                 <w:noProof/>
                 <w:webHidden/>
               </w:rPr>
-              <w:instrText xml:space="preserve"> PAGEREF _Toc65833065 \h </w:instrText>
+              <w:instrText xml:space="preserve"> PAGEREF _Toc66897911 \h </w:instrText>
             </w:r>
             <w:r>
               <w:rPr>
@@ -888,7 +888,7 @@
               <w:noProof/>
             </w:rPr>
           </w:pPr>
-          <w:hyperlink w:anchor="_Toc65833066" w:history="1">
+          <w:hyperlink w:anchor="_Toc66897912" w:history="1">
             <w:r>
               <w:rPr>
                 <w:rStyle w:val="Hyperlink"/>
@@ -931,7 +931,7 @@
                 <w:noProof/>
                 <w:webHidden/>
               </w:rPr>
-              <w:instrText xml:space="preserve"> PAGEREF _Toc65833066 \h </w:instrText>
+              <w:instrText xml:space="preserve"> PAGEREF _Toc66897912 \h </w:instrText>
             </w:r>
             <w:r>
               <w:rPr>
@@ -970,7 +970,7 @@
               <w:noProof/>
             </w:rPr>
           </w:pPr>
-          <w:hyperlink w:anchor="_Toc65833067" w:history="1">
+          <w:hyperlink w:anchor="_Toc66897913" w:history="1">
             <w:r>
               <w:rPr>
                 <w:rStyle w:val="Hyperlink"/>
@@ -1013,7 +1013,7 @@
                 <w:noProof/>
                 <w:webHidden/>
               </w:rPr>
-              <w:instrText xml:space="preserve"> PAGEREF _Toc65833067 \h </w:instrText>
+              <w:instrText xml:space="preserve"> PAGEREF _Toc66897913 \h </w:instrText>
             </w:r>
             <w:r>
               <w:rPr>
@@ -1052,7 +1052,7 @@
               <w:noProof/>
             </w:rPr>
           </w:pPr>
-          <w:hyperlink w:anchor="_Toc65833068" w:history="1">
+          <w:hyperlink w:anchor="_Toc66897914" w:history="1">
             <w:r>
               <w:rPr>
                 <w:rStyle w:val="Hyperlink"/>
@@ -1095,7 +1095,7 @@
                 <w:noProof/>
                 <w:webHidden/>
               </w:rPr>
-              <w:instrText xml:space="preserve"> PAGEREF _Toc65833068 \h </w:instrText>
+              <w:instrText xml:space="preserve"> PAGEREF _Toc66897914 \h </w:instrText>
             </w:r>
             <w:r>
               <w:rPr>
@@ -1134,7 +1134,7 @@
               <w:noProof/>
             </w:rPr>
           </w:pPr>
-          <w:hyperlink w:anchor="_Toc65833069" w:history="1">
+          <w:hyperlink w:anchor="_Toc66897915" w:history="1">
             <w:r>
               <w:rPr>
                 <w:rStyle w:val="Hyperlink"/>
@@ -1177,7 +1177,7 @@
                 <w:noProof/>
                 <w:webHidden/>
               </w:rPr>
-              <w:instrText xml:space="preserve"> PAGEREF _Toc65833069 \h </w:instrText>
+              <w:instrText xml:space="preserve"> PAGEREF _Toc66897915 \h </w:instrText>
             </w:r>
             <w:r>
               <w:rPr>
@@ -1216,7 +1216,7 @@
               <w:noProof/>
             </w:rPr>
           </w:pPr>
-          <w:hyperlink w:anchor="_Toc65833070" w:history="1">
+          <w:hyperlink w:anchor="_Toc66897916" w:history="1">
             <w:r>
               <w:rPr>
                 <w:rStyle w:val="Hyperlink"/>
@@ -1259,7 +1259,7 @@
                 <w:noProof/>
                 <w:webHidden/>
               </w:rPr>
-              <w:instrText xml:space="preserve"> PAGEREF _Toc65833070 \h </w:instrText>
+              <w:instrText xml:space="preserve"> PAGEREF _Toc66897916 \h </w:instrText>
             </w:r>
             <w:r>
               <w:rPr>
@@ -1298,7 +1298,7 @@
               <w:noProof/>
             </w:rPr>
           </w:pPr>
-          <w:hyperlink w:anchor="_Toc65833071" w:history="1">
+          <w:hyperlink w:anchor="_Toc66897917" w:history="1">
             <w:r>
               <w:rPr>
                 <w:rStyle w:val="Hyperlink"/>
@@ -1341,7 +1341,7 @@
                 <w:noProof/>
                 <w:webHidden/>
               </w:rPr>
-              <w:instrText xml:space="preserve"> PAGEREF _Toc65833071 \h </w:instrText>
+              <w:instrText xml:space="preserve"> PAGEREF _Toc66897917 \h </w:instrText>
             </w:r>
             <w:r>
               <w:rPr>
@@ -1380,7 +1380,7 @@
               <w:noProof/>
             </w:rPr>
           </w:pPr>
-          <w:hyperlink w:anchor="_Toc65833072" w:history="1">
+          <w:hyperlink w:anchor="_Toc66897918" w:history="1">
             <w:r>
               <w:rPr>
                 <w:rStyle w:val="Hyperlink"/>
@@ -1423,7 +1423,7 @@
                 <w:noProof/>
                 <w:webHidden/>
               </w:rPr>
-              <w:instrText xml:space="preserve"> PAGEREF _Toc65833072 \h </w:instrText>
+              <w:instrText xml:space="preserve"> PAGEREF _Toc66897918 \h </w:instrText>
             </w:r>
             <w:r>
               <w:rPr>
@@ -1462,7 +1462,7 @@
               <w:noProof/>
             </w:rPr>
           </w:pPr>
-          <w:hyperlink w:anchor="_Toc65833073" w:history="1">
+          <w:hyperlink w:anchor="_Toc66897919" w:history="1">
             <w:r>
               <w:rPr>
                 <w:rStyle w:val="Hyperlink"/>
@@ -1505,7 +1505,7 @@
                 <w:noProof/>
                 <w:webHidden/>
               </w:rPr>
-              <w:instrText xml:space="preserve"> PAGEREF _Toc65833073 \h </w:instrText>
+              <w:instrText xml:space="preserve"> PAGEREF _Toc66897919 \h </w:instrText>
             </w:r>
             <w:r>
               <w:rPr>
@@ -1544,7 +1544,7 @@
               <w:noProof/>
             </w:rPr>
           </w:pPr>
-          <w:hyperlink w:anchor="_Toc65833074" w:history="1">
+          <w:hyperlink w:anchor="_Toc66897920" w:history="1">
             <w:r>
               <w:rPr>
                 <w:rStyle w:val="Hyperlink"/>
@@ -1587,7 +1587,7 @@
                 <w:noProof/>
                 <w:webHidden/>
               </w:rPr>
-              <w:instrText xml:space="preserve"> PAGEREF _Toc65833074 \h </w:instrText>
+              <w:instrText xml:space="preserve"> PAGEREF _Toc66897920 \h </w:instrText>
             </w:r>
             <w:r>
               <w:rPr>
@@ -1626,7 +1626,7 @@
               <w:noProof/>
             </w:rPr>
           </w:pPr>
-          <w:hyperlink w:anchor="_Toc65833075" w:history="1">
+          <w:hyperlink w:anchor="_Toc66897921" w:history="1">
             <w:r>
               <w:rPr>
                 <w:rStyle w:val="Hyperlink"/>
@@ -1669,7 +1669,7 @@
                 <w:noProof/>
                 <w:webHidden/>
               </w:rPr>
-              <w:instrText xml:space="preserve"> PAGEREF _Toc65833075 \h </w:instrText>
+              <w:instrText xml:space="preserve"> PAGEREF _Toc66897921 \h </w:instrText>
             </w:r>
             <w:r>
               <w:rPr>
@@ -1708,7 +1708,7 @@
               <w:noProof/>
             </w:rPr>
           </w:pPr>
-          <w:hyperlink w:anchor="_Toc65833076" w:history="1">
+          <w:hyperlink w:anchor="_Toc66897922" w:history="1">
             <w:r>
               <w:rPr>
                 <w:rStyle w:val="Hyperlink"/>
@@ -1751,7 +1751,7 @@
                 <w:noProof/>
                 <w:webHidden/>
               </w:rPr>
-              <w:instrText xml:space="preserve"> PAGEREF _Toc65833076 \h </w:instrText>
+              <w:instrText xml:space="preserve"> PAGEREF _Toc66897922 \h </w:instrText>
             </w:r>
             <w:r>
               <w:rPr>
@@ -1790,7 +1790,7 @@
               <w:noProof/>
             </w:rPr>
           </w:pPr>
-          <w:hyperlink w:anchor="_Toc65833077" w:history="1">
+          <w:hyperlink w:anchor="_Toc66897923" w:history="1">
             <w:r>
               <w:rPr>
                 <w:rStyle w:val="Hyperlink"/>
@@ -1833,7 +1833,7 @@
                 <w:noProof/>
                 <w:webHidden/>
               </w:rPr>
-              <w:instrText xml:space="preserve"> PAGEREF _Toc65833077 \h </w:instrText>
+              <w:instrText xml:space="preserve"> PAGEREF _Toc66897923 \h </w:instrText>
             </w:r>
             <w:r>
               <w:rPr>
@@ -1872,7 +1872,7 @@
               <w:noProof/>
             </w:rPr>
           </w:pPr>
-          <w:hyperlink w:anchor="_Toc65833078" w:history="1">
+          <w:hyperlink w:anchor="_Toc66897924" w:history="1">
             <w:r>
               <w:rPr>
                 <w:rStyle w:val="Hyperlink"/>
@@ -1915,7 +1915,7 @@
                 <w:noProof/>
                 <w:webHidden/>
               </w:rPr>
-              <w:instrText xml:space="preserve"> PAGEREF _Toc65833078 \h </w:instrText>
+              <w:instrText xml:space="preserve"> PAGEREF _Toc66897924 \h </w:instrText>
             </w:r>
             <w:r>
               <w:rPr>
@@ -1954,7 +1954,7 @@
               <w:noProof/>
             </w:rPr>
           </w:pPr>
-          <w:hyperlink w:anchor="_Toc65833079" w:history="1">
+          <w:hyperlink w:anchor="_Toc66897925" w:history="1">
             <w:r>
               <w:rPr>
                 <w:rStyle w:val="Hyperlink"/>
@@ -1997,7 +1997,7 @@
                 <w:noProof/>
                 <w:webHidden/>
               </w:rPr>
-              <w:instrText xml:space="preserve"> PAGEREF _Toc65833079 \h </w:instrText>
+              <w:instrText xml:space="preserve"> PAGEREF _Toc66897925 \h </w:instrText>
             </w:r>
             <w:r>
               <w:rPr>
@@ -2036,7 +2036,7 @@
               <w:noProof/>
             </w:rPr>
           </w:pPr>
-          <w:hyperlink w:anchor="_Toc65833080" w:history="1">
+          <w:hyperlink w:anchor="_Toc66897926" w:history="1">
             <w:r>
               <w:rPr>
                 <w:rStyle w:val="Hyperlink"/>
@@ -2079,7 +2079,7 @@
                 <w:noProof/>
                 <w:webHidden/>
               </w:rPr>
-              <w:instrText xml:space="preserve"> PAGEREF _Toc65833080 \h </w:instrText>
+              <w:instrText xml:space="preserve"> PAGEREF _Toc66897926 \h </w:instrText>
             </w:r>
             <w:r>
               <w:rPr>
@@ -2118,7 +2118,7 @@
               <w:noProof/>
             </w:rPr>
           </w:pPr>
-          <w:hyperlink w:anchor="_Toc65833081" w:history="1">
+          <w:hyperlink w:anchor="_Toc66897927" w:history="1">
             <w:r>
               <w:rPr>
                 <w:rStyle w:val="Hyperlink"/>
@@ -2161,7 +2161,7 @@
                 <w:noProof/>
                 <w:webHidden/>
               </w:rPr>
-              <w:instrText xml:space="preserve"> PAGEREF _Toc65833081 \h </w:instrText>
+              <w:instrText xml:space="preserve"> PAGEREF _Toc66897927 \h </w:instrText>
             </w:r>
             <w:r>
               <w:rPr>
@@ -2200,7 +2200,7 @@
               <w:noProof/>
             </w:rPr>
           </w:pPr>
-          <w:hyperlink w:anchor="_Toc65833082" w:history="1">
+          <w:hyperlink w:anchor="_Toc66897928" w:history="1">
             <w:r>
               <w:rPr>
                 <w:rStyle w:val="Hyperlink"/>
@@ -2243,7 +2243,7 @@
                 <w:noProof/>
                 <w:webHidden/>
               </w:rPr>
-              <w:instrText xml:space="preserve"> PAGEREF _Toc65833082 \h </w:instrText>
+              <w:instrText xml:space="preserve"> PAGEREF _Toc66897928 \h </w:instrText>
             </w:r>
             <w:r>
               <w:rPr>
@@ -2282,7 +2282,7 @@
               <w:noProof/>
             </w:rPr>
           </w:pPr>
-          <w:hyperlink w:anchor="_Toc65833083" w:history="1">
+          <w:hyperlink w:anchor="_Toc66897929" w:history="1">
             <w:r>
               <w:rPr>
                 <w:rStyle w:val="Hyperlink"/>
@@ -2325,7 +2325,7 @@
                 <w:noProof/>
                 <w:webHidden/>
               </w:rPr>
-              <w:instrText xml:space="preserve"> PAGEREF _Toc65833083 \h </w:instrText>
+              <w:instrText xml:space="preserve"> PAGEREF _Toc66897929 \h </w:instrText>
             </w:r>
             <w:r>
               <w:rPr>
@@ -2364,7 +2364,7 @@
               <w:noProof/>
             </w:rPr>
           </w:pPr>
-          <w:hyperlink w:anchor="_Toc65833084" w:history="1">
+          <w:hyperlink w:anchor="_Toc66897930" w:history="1">
             <w:r>
               <w:rPr>
                 <w:rStyle w:val="Hyperlink"/>
@@ -2407,7 +2407,7 @@
                 <w:noProof/>
                 <w:webHidden/>
               </w:rPr>
-              <w:instrText xml:space="preserve"> PAGEREF _Toc65833084 \h </w:instrText>
+              <w:instrText xml:space="preserve"> PAGEREF _Toc66897930 \h </w:instrText>
             </w:r>
             <w:r>
               <w:rPr>
@@ -2446,7 +2446,7 @@
               <w:noProof/>
             </w:rPr>
           </w:pPr>
-          <w:hyperlink w:anchor="_Toc65833085" w:history="1">
+          <w:hyperlink w:anchor="_Toc66897931" w:history="1">
             <w:r>
               <w:rPr>
                 <w:rStyle w:val="Hyperlink"/>
@@ -2489,7 +2489,7 @@
                 <w:noProof/>
                 <w:webHidden/>
               </w:rPr>
-              <w:instrText xml:space="preserve"> PAGEREF _Toc65833085 \h </w:instrText>
+              <w:instrText xml:space="preserve"> PAGEREF _Toc66897931 \h </w:instrText>
             </w:r>
             <w:r>
               <w:rPr>
@@ -2528,7 +2528,7 @@
               <w:noProof/>
             </w:rPr>
           </w:pPr>
-          <w:hyperlink w:anchor="_Toc65833086" w:history="1">
+          <w:hyperlink w:anchor="_Toc66897932" w:history="1">
             <w:r>
               <w:rPr>
                 <w:rStyle w:val="Hyperlink"/>
@@ -2571,7 +2571,7 @@
                 <w:noProof/>
                 <w:webHidden/>
               </w:rPr>
-              <w:instrText xml:space="preserve"> PAGEREF _Toc65833086 \h </w:instrText>
+              <w:instrText xml:space="preserve"> PAGEREF _Toc66897932 \h </w:instrText>
             </w:r>
             <w:r>
               <w:rPr>
@@ -2610,7 +2610,7 @@
               <w:noProof/>
             </w:rPr>
           </w:pPr>
-          <w:hyperlink w:anchor="_Toc65833087" w:history="1">
+          <w:hyperlink w:anchor="_Toc66897933" w:history="1">
             <w:r>
               <w:rPr>
                 <w:rStyle w:val="Hyperlink"/>
@@ -2653,7 +2653,7 @@
                 <w:noProof/>
                 <w:webHidden/>
               </w:rPr>
-              <w:instrText xml:space="preserve"> PAGEREF _Toc65833087 \h </w:instrText>
+              <w:instrText xml:space="preserve"> PAGEREF _Toc66897933 \h </w:instrText>
             </w:r>
             <w:r>
               <w:rPr>
@@ -2692,7 +2692,7 @@
               <w:noProof/>
             </w:rPr>
           </w:pPr>
-          <w:hyperlink w:anchor="_Toc65833088" w:history="1">
+          <w:hyperlink w:anchor="_Toc66897934" w:history="1">
             <w:r>
               <w:rPr>
                 <w:rStyle w:val="Hyperlink"/>
@@ -2735,7 +2735,7 @@
                 <w:noProof/>
                 <w:webHidden/>
               </w:rPr>
-              <w:instrText xml:space="preserve"> PAGEREF _Toc65833088 \h </w:instrText>
+              <w:instrText xml:space="preserve"> PAGEREF _Toc66897934 \h </w:instrText>
             </w:r>
             <w:r>
               <w:rPr>
@@ -2774,7 +2774,7 @@
               <w:noProof/>
             </w:rPr>
           </w:pPr>
-          <w:hyperlink w:anchor="_Toc65833089" w:history="1">
+          <w:hyperlink w:anchor="_Toc66897935" w:history="1">
             <w:r>
               <w:rPr>
                 <w:rStyle w:val="Hyperlink"/>
@@ -2817,7 +2817,7 @@
                 <w:noProof/>
                 <w:webHidden/>
               </w:rPr>
-              <w:instrText xml:space="preserve"> PAGEREF _Toc65833089 \h </w:instrText>
+              <w:instrText xml:space="preserve"> PAGEREF _Toc66897935 \h </w:instrText>
             </w:r>
             <w:r>
               <w:rPr>
@@ -2856,7 +2856,7 @@
               <w:noProof/>
             </w:rPr>
           </w:pPr>
-          <w:hyperlink w:anchor="_Toc65833090" w:history="1">
+          <w:hyperlink w:anchor="_Toc66897936" w:history="1">
             <w:r>
               <w:rPr>
                 <w:rStyle w:val="Hyperlink"/>
@@ -2898,7 +2898,7 @@
                 <w:noProof/>
                 <w:webHidden/>
               </w:rPr>
-              <w:instrText xml:space="preserve"> PAGEREF _Toc65833090 \h </w:instrText>
+              <w:instrText xml:space="preserve"> PAGEREF _Toc66897936 \h </w:instrText>
             </w:r>
             <w:r>
               <w:rPr>
@@ -2937,7 +2937,7 @@
               <w:noProof/>
             </w:rPr>
           </w:pPr>
-          <w:hyperlink w:anchor="_Toc65833091" w:history="1">
+          <w:hyperlink w:anchor="_Toc66897937" w:history="1">
             <w:r>
               <w:rPr>
                 <w:rStyle w:val="Hyperlink"/>
@@ -2980,7 +2980,7 @@
                 <w:noProof/>
                 <w:webHidden/>
               </w:rPr>
-              <w:instrText xml:space="preserve"> PAGEREF _Toc65833091 \h </w:instrText>
+              <w:instrText xml:space="preserve"> PAGEREF _Toc66897937 \h </w:instrText>
             </w:r>
             <w:r>
               <w:rPr>
@@ -3019,7 +3019,7 @@
               <w:noProof/>
             </w:rPr>
           </w:pPr>
-          <w:hyperlink w:anchor="_Toc65833092" w:history="1">
+          <w:hyperlink w:anchor="_Toc66897938" w:history="1">
             <w:r>
               <w:rPr>
                 <w:rStyle w:val="Hyperlink"/>
@@ -3062,7 +3062,7 @@
                 <w:noProof/>
                 <w:webHidden/>
               </w:rPr>
-              <w:instrText xml:space="preserve"> PAGEREF _Toc65833092 \h </w:instrText>
+              <w:instrText xml:space="preserve"> PAGEREF _Toc66897938 \h </w:instrText>
             </w:r>
             <w:r>
               <w:rPr>
@@ -3101,7 +3101,7 @@
               <w:noProof/>
             </w:rPr>
           </w:pPr>
-          <w:hyperlink w:anchor="_Toc65833093" w:history="1">
+          <w:hyperlink w:anchor="_Toc66897939" w:history="1">
             <w:r>
               <w:rPr>
                 <w:rStyle w:val="Hyperlink"/>
@@ -3144,7 +3144,7 @@
                 <w:noProof/>
                 <w:webHidden/>
               </w:rPr>
-              <w:instrText xml:space="preserve"> PAGEREF _Toc65833093 \h </w:instrText>
+              <w:instrText xml:space="preserve"> PAGEREF _Toc66897939 \h </w:instrText>
             </w:r>
             <w:r>
               <w:rPr>
@@ -3183,7 +3183,7 @@
               <w:noProof/>
             </w:rPr>
           </w:pPr>
-          <w:hyperlink w:anchor="_Toc65833094" w:history="1">
+          <w:hyperlink w:anchor="_Toc66897940" w:history="1">
             <w:r>
               <w:rPr>
                 <w:rStyle w:val="Hyperlink"/>
@@ -3226,7 +3226,7 @@
                 <w:noProof/>
                 <w:webHidden/>
               </w:rPr>
-              <w:instrText xml:space="preserve"> PAGEREF _Toc65833094 \h </w:instrText>
+              <w:instrText xml:space="preserve"> PAGEREF _Toc66897940 \h </w:instrText>
             </w:r>
             <w:r>
               <w:rPr>
@@ -3265,7 +3265,7 @@
               <w:noProof/>
             </w:rPr>
           </w:pPr>
-          <w:hyperlink w:anchor="_Toc65833095" w:history="1">
+          <w:hyperlink w:anchor="_Toc66897941" w:history="1">
             <w:r>
               <w:rPr>
                 <w:rStyle w:val="Hyperlink"/>
@@ -3308,7 +3308,7 @@
                 <w:noProof/>
                 <w:webHidden/>
               </w:rPr>
-              <w:instrText xml:space="preserve"> PAGEREF _Toc65833095 \h </w:instrText>
+              <w:instrText xml:space="preserve"> PAGEREF _Toc66897941 \h </w:instrText>
             </w:r>
             <w:r>
               <w:rPr>
@@ -3347,7 +3347,7 @@
               <w:noProof/>
             </w:rPr>
           </w:pPr>
-          <w:hyperlink w:anchor="_Toc65833096" w:history="1">
+          <w:hyperlink w:anchor="_Toc66897942" w:history="1">
             <w:r>
               <w:rPr>
                 <w:rStyle w:val="Hyperlink"/>
@@ -3390,7 +3390,7 @@
                 <w:noProof/>
                 <w:webHidden/>
               </w:rPr>
-              <w:instrText xml:space="preserve"> PAGEREF _Toc65833096 \h </w:instrText>
+              <w:instrText xml:space="preserve"> PAGEREF _Toc66897942 \h </w:instrText>
             </w:r>
             <w:r>
               <w:rPr>
@@ -3429,7 +3429,7 @@
               <w:noProof/>
             </w:rPr>
           </w:pPr>
-          <w:hyperlink w:anchor="_Toc65833097" w:history="1">
+          <w:hyperlink w:anchor="_Toc66897943" w:history="1">
             <w:r>
               <w:rPr>
                 <w:rStyle w:val="Hyperlink"/>
@@ -3472,7 +3472,7 @@
                 <w:noProof/>
                 <w:webHidden/>
               </w:rPr>
-              <w:instrText xml:space="preserve"> PAGEREF _Toc65833097 \h </w:instrText>
+              <w:instrText xml:space="preserve"> PAGEREF _Toc66897943 \h </w:instrText>
             </w:r>
             <w:r>
               <w:rPr>
@@ -3511,7 +3511,7 @@
               <w:noProof/>
             </w:rPr>
           </w:pPr>
-          <w:hyperlink w:anchor="_Toc65833098" w:history="1">
+          <w:hyperlink w:anchor="_Toc66897944" w:history="1">
             <w:r>
               <w:rPr>
                 <w:rStyle w:val="Hyperlink"/>
@@ -3554,7 +3554,7 @@
                 <w:noProof/>
                 <w:webHidden/>
               </w:rPr>
-              <w:instrText xml:space="preserve"> PAGEREF _Toc65833098 \h </w:instrText>
+              <w:instrText xml:space="preserve"> PAGEREF _Toc66897944 \h </w:instrText>
             </w:r>
             <w:r>
               <w:rPr>
@@ -3593,7 +3593,7 @@
               <w:noProof/>
             </w:rPr>
           </w:pPr>
-          <w:hyperlink w:anchor="_Toc65833099" w:history="1">
+          <w:hyperlink w:anchor="_Toc66897945" w:history="1">
             <w:r>
               <w:rPr>
                 <w:rStyle w:val="Hyperlink"/>
@@ -3636,7 +3636,7 @@
                 <w:noProof/>
                 <w:webHidden/>
               </w:rPr>
-              <w:instrText xml:space="preserve"> PAGEREF _Toc65833099 \h </w:instrText>
+              <w:instrText xml:space="preserve"> PAGEREF _Toc66897945 \h </w:instrText>
             </w:r>
             <w:r>
               <w:rPr>
@@ -3675,7 +3675,7 @@
               <w:noProof/>
             </w:rPr>
           </w:pPr>
-          <w:hyperlink w:anchor="_Toc65833100" w:history="1">
+          <w:hyperlink w:anchor="_Toc66897946" w:history="1">
             <w:r>
               <w:rPr>
                 <w:rStyle w:val="Hyperlink"/>
@@ -3718,7 +3718,7 @@
                 <w:noProof/>
                 <w:webHidden/>
               </w:rPr>
-              <w:instrText xml:space="preserve"> PAGEREF _Toc65833100 \h </w:instrText>
+              <w:instrText xml:space="preserve"> PAGEREF _Toc66897946 \h </w:instrText>
             </w:r>
             <w:r>
               <w:rPr>
@@ -3757,7 +3757,7 @@
               <w:noProof/>
             </w:rPr>
           </w:pPr>
-          <w:hyperlink w:anchor="_Toc65833101" w:history="1">
+          <w:hyperlink w:anchor="_Toc66897947" w:history="1">
             <w:r>
               <w:rPr>
                 <w:rStyle w:val="Hyperlink"/>
@@ -3800,7 +3800,7 @@
                 <w:noProof/>
                 <w:webHidden/>
               </w:rPr>
-              <w:instrText xml:space="preserve"> PAGEREF _Toc65833101 \h </w:instrText>
+              <w:instrText xml:space="preserve"> PAGEREF _Toc66897947 \h </w:instrText>
             </w:r>
             <w:r>
               <w:rPr>
@@ -3839,7 +3839,7 @@
               <w:noProof/>
             </w:rPr>
           </w:pPr>
-          <w:hyperlink w:anchor="_Toc65833102" w:history="1">
+          <w:hyperlink w:anchor="_Toc66897948" w:history="1">
             <w:r>
               <w:rPr>
                 <w:rStyle w:val="Hyperlink"/>
@@ -3882,7 +3882,7 @@
                 <w:noProof/>
                 <w:webHidden/>
               </w:rPr>
-              <w:instrText xml:space="preserve"> PAGEREF _Toc65833102 \h </w:instrText>
+              <w:instrText xml:space="preserve"> PAGEREF _Toc66897948 \h </w:instrText>
             </w:r>
             <w:r>
               <w:rPr>
@@ -3921,7 +3921,7 @@
               <w:noProof/>
             </w:rPr>
           </w:pPr>
-          <w:hyperlink w:anchor="_Toc65833103" w:history="1">
+          <w:hyperlink w:anchor="_Toc66897949" w:history="1">
             <w:r>
               <w:rPr>
                 <w:rStyle w:val="Hyperlink"/>
@@ -3964,7 +3964,7 @@
                 <w:noProof/>
                 <w:webHidden/>
               </w:rPr>
-              <w:instrText xml:space="preserve"> PAGEREF _Toc65833103 \h </w:instrText>
+              <w:instrText xml:space="preserve"> PAGEREF _Toc66897949 \h </w:instrText>
             </w:r>
             <w:r>
               <w:rPr>
@@ -4003,7 +4003,7 @@
               <w:noProof/>
             </w:rPr>
           </w:pPr>
-          <w:hyperlink w:anchor="_Toc65833104" w:history="1">
+          <w:hyperlink w:anchor="_Toc66897950" w:history="1">
             <w:r>
               <w:rPr>
                 <w:rStyle w:val="Hyperlink"/>
@@ -4046,7 +4046,7 @@
                 <w:noProof/>
                 <w:webHidden/>
               </w:rPr>
-              <w:instrText xml:space="preserve"> PAGEREF _Toc65833104 \h </w:instrText>
+              <w:instrText xml:space="preserve"> PAGEREF _Toc66897950 \h </w:instrText>
             </w:r>
             <w:r>
               <w:rPr>
@@ -4085,7 +4085,7 @@
               <w:noProof/>
             </w:rPr>
           </w:pPr>
-          <w:hyperlink w:anchor="_Toc65833105" w:history="1">
+          <w:hyperlink w:anchor="_Toc66897951" w:history="1">
             <w:r>
               <w:rPr>
                 <w:rStyle w:val="Hyperlink"/>
@@ -4128,7 +4128,7 @@
                 <w:noProof/>
                 <w:webHidden/>
               </w:rPr>
-              <w:instrText xml:space="preserve"> PAGEREF _Toc65833105 \h </w:instrText>
+              <w:instrText xml:space="preserve"> PAGEREF _Toc66897951 \h </w:instrText>
             </w:r>
             <w:r>
               <w:rPr>
@@ -4167,7 +4167,7 @@
               <w:noProof/>
             </w:rPr>
           </w:pPr>
-          <w:hyperlink w:anchor="_Toc65833106" w:history="1">
+          <w:hyperlink w:anchor="_Toc66897952" w:history="1">
             <w:r>
               <w:rPr>
                 <w:rStyle w:val="Hyperlink"/>
@@ -4210,7 +4210,7 @@
                 <w:noProof/>
                 <w:webHidden/>
               </w:rPr>
-              <w:instrText xml:space="preserve"> PAGEREF _Toc65833106 \h </w:instrText>
+              <w:instrText xml:space="preserve"> PAGEREF _Toc66897952 \h </w:instrText>
             </w:r>
             <w:r>
               <w:rPr>
@@ -4249,7 +4249,7 @@
               <w:noProof/>
             </w:rPr>
           </w:pPr>
-          <w:hyperlink w:anchor="_Toc65833107" w:history="1">
+          <w:hyperlink w:anchor="_Toc66897953" w:history="1">
             <w:r>
               <w:rPr>
                 <w:rStyle w:val="Hyperlink"/>
@@ -4292,7 +4292,7 @@
                 <w:noProof/>
                 <w:webHidden/>
               </w:rPr>
-              <w:instrText xml:space="preserve"> PAGEREF _Toc65833107 \h </w:instrText>
+              <w:instrText xml:space="preserve"> PAGEREF _Toc66897953 \h </w:instrText>
             </w:r>
             <w:r>
               <w:rPr>
@@ -4331,7 +4331,7 @@
               <w:noProof/>
             </w:rPr>
           </w:pPr>
-          <w:hyperlink w:anchor="_Toc65833108" w:history="1">
+          <w:hyperlink w:anchor="_Toc66897954" w:history="1">
             <w:r>
               <w:rPr>
                 <w:rStyle w:val="Hyperlink"/>
@@ -4374,7 +4374,7 @@
                 <w:noProof/>
                 <w:webHidden/>
               </w:rPr>
-              <w:instrText xml:space="preserve"> PAGEREF _Toc65833108 \h </w:instrText>
+              <w:instrText xml:space="preserve"> PAGEREF _Toc66897954 \h </w:instrText>
             </w:r>
             <w:r>
               <w:rPr>
@@ -4413,7 +4413,7 @@
               <w:noProof/>
             </w:rPr>
           </w:pPr>
-          <w:hyperlink w:anchor="_Toc65833109" w:history="1">
+          <w:hyperlink w:anchor="_Toc66897955" w:history="1">
             <w:r>
               <w:rPr>
                 <w:rStyle w:val="Hyperlink"/>
@@ -4456,7 +4456,7 @@
                 <w:noProof/>
                 <w:webHidden/>
               </w:rPr>
-              <w:instrText xml:space="preserve"> PAGEREF _Toc65833109 \h </w:instrText>
+              <w:instrText xml:space="preserve"> PAGEREF _Toc66897955 \h </w:instrText>
             </w:r>
             <w:r>
               <w:rPr>
@@ -4495,7 +4495,7 @@
               <w:noProof/>
             </w:rPr>
           </w:pPr>
-          <w:hyperlink w:anchor="_Toc65833110" w:history="1">
+          <w:hyperlink w:anchor="_Toc66897956" w:history="1">
             <w:r>
               <w:rPr>
                 <w:rStyle w:val="Hyperlink"/>
@@ -4538,7 +4538,7 @@
                 <w:noProof/>
                 <w:webHidden/>
               </w:rPr>
-              <w:instrText xml:space="preserve"> PAGEREF _Toc65833110 \h </w:instrText>
+              <w:instrText xml:space="preserve"> PAGEREF _Toc66897956 \h </w:instrText>
             </w:r>
             <w:r>
               <w:rPr>
@@ -4577,7 +4577,7 @@
               <w:noProof/>
             </w:rPr>
           </w:pPr>
-          <w:hyperlink w:anchor="_Toc65833111" w:history="1">
+          <w:hyperlink w:anchor="_Toc66897957" w:history="1">
             <w:r>
               <w:rPr>
                 <w:rStyle w:val="Hyperlink"/>
@@ -4620,7 +4620,7 @@
                 <w:noProof/>
                 <w:webHidden/>
               </w:rPr>
-              <w:instrText xml:space="preserve"> PAGEREF _Toc65833111 \h </w:instrText>
+              <w:instrText xml:space="preserve"> PAGEREF _Toc66897957 \h </w:instrText>
             </w:r>
             <w:r>
               <w:rPr>
@@ -4659,7 +4659,7 @@
               <w:noProof/>
             </w:rPr>
           </w:pPr>
-          <w:hyperlink w:anchor="_Toc65833112" w:history="1">
+          <w:hyperlink w:anchor="_Toc66897958" w:history="1">
             <w:r>
               <w:rPr>
                 <w:rStyle w:val="Hyperlink"/>
@@ -4702,7 +4702,7 @@
                 <w:noProof/>
                 <w:webHidden/>
               </w:rPr>
-              <w:instrText xml:space="preserve"> PAGEREF _Toc65833112 \h </w:instrText>
+              <w:instrText xml:space="preserve"> PAGEREF _Toc66897958 \h </w:instrText>
             </w:r>
             <w:r>
               <w:rPr>
@@ -4741,7 +4741,7 @@
               <w:noProof/>
             </w:rPr>
           </w:pPr>
-          <w:hyperlink w:anchor="_Toc65833113" w:history="1">
+          <w:hyperlink w:anchor="_Toc66897959" w:history="1">
             <w:r>
               <w:rPr>
                 <w:rStyle w:val="Hyperlink"/>
@@ -4784,7 +4784,7 @@
                 <w:noProof/>
                 <w:webHidden/>
               </w:rPr>
-              <w:instrText xml:space="preserve"> PAGEREF _Toc65833113 \h </w:instrText>
+              <w:instrText xml:space="preserve"> PAGEREF _Toc66897959 \h </w:instrText>
             </w:r>
             <w:r>
               <w:rPr>
@@ -4823,7 +4823,7 @@
               <w:noProof/>
             </w:rPr>
           </w:pPr>
-          <w:hyperlink w:anchor="_Toc65833114" w:history="1">
+          <w:hyperlink w:anchor="_Toc66897960" w:history="1">
             <w:r>
               <w:rPr>
                 <w:rStyle w:val="Hyperlink"/>
@@ -4866,7 +4866,7 @@
                 <w:noProof/>
                 <w:webHidden/>
               </w:rPr>
-              <w:instrText xml:space="preserve"> PAGEREF _Toc65833114 \h </w:instrText>
+              <w:instrText xml:space="preserve"> PAGEREF _Toc66897960 \h </w:instrText>
             </w:r>
             <w:r>
               <w:rPr>
@@ -4905,7 +4905,7 @@
               <w:noProof/>
             </w:rPr>
           </w:pPr>
-          <w:hyperlink w:anchor="_Toc65833115" w:history="1">
+          <w:hyperlink w:anchor="_Toc66897961" w:history="1">
             <w:r>
               <w:rPr>
                 <w:rStyle w:val="Hyperlink"/>
@@ -4948,7 +4948,7 @@
                 <w:noProof/>
                 <w:webHidden/>
               </w:rPr>
-              <w:instrText xml:space="preserve"> PAGEREF _Toc65833115 \h </w:instrText>
+              <w:instrText xml:space="preserve"> PAGEREF _Toc66897961 \h </w:instrText>
             </w:r>
             <w:r>
               <w:rPr>
@@ -4987,7 +4987,7 @@
               <w:noProof/>
             </w:rPr>
           </w:pPr>
-          <w:hyperlink w:anchor="_Toc65833116" w:history="1">
+          <w:hyperlink w:anchor="_Toc66897962" w:history="1">
             <w:r>
               <w:rPr>
                 <w:rStyle w:val="Hyperlink"/>
@@ -5030,7 +5030,7 @@
                 <w:noProof/>
                 <w:webHidden/>
               </w:rPr>
-              <w:instrText xml:space="preserve"> PAGEREF _Toc65833116 \h </w:instrText>
+              <w:instrText xml:space="preserve"> PAGEREF _Toc66897962 \h </w:instrText>
             </w:r>
             <w:r>
               <w:rPr>
@@ -5069,7 +5069,7 @@
               <w:noProof/>
             </w:rPr>
           </w:pPr>
-          <w:hyperlink w:anchor="_Toc65833117" w:history="1">
+          <w:hyperlink w:anchor="_Toc66897963" w:history="1">
             <w:r>
               <w:rPr>
                 <w:rStyle w:val="Hyperlink"/>
@@ -5112,7 +5112,7 @@
                 <w:noProof/>
                 <w:webHidden/>
               </w:rPr>
-              <w:instrText xml:space="preserve"> PAGEREF _Toc65833117 \h </w:instrText>
+              <w:instrText xml:space="preserve"> PAGEREF _Toc66897963 \h </w:instrText>
             </w:r>
             <w:r>
               <w:rPr>
@@ -5151,7 +5151,7 @@
               <w:noProof/>
             </w:rPr>
           </w:pPr>
-          <w:hyperlink w:anchor="_Toc65833118" w:history="1">
+          <w:hyperlink w:anchor="_Toc66897964" w:history="1">
             <w:r>
               <w:rPr>
                 <w:rStyle w:val="Hyperlink"/>
@@ -5194,7 +5194,7 @@
                 <w:noProof/>
                 <w:webHidden/>
               </w:rPr>
-              <w:instrText xml:space="preserve"> PAGEREF _Toc65833118 \h </w:instrText>
+              <w:instrText xml:space="preserve"> PAGEREF _Toc66897964 \h </w:instrText>
             </w:r>
             <w:r>
               <w:rPr>
@@ -5233,7 +5233,7 @@
               <w:noProof/>
             </w:rPr>
           </w:pPr>
-          <w:hyperlink w:anchor="_Toc65833119" w:history="1">
+          <w:hyperlink w:anchor="_Toc66897965" w:history="1">
             <w:r>
               <w:rPr>
                 <w:rStyle w:val="Hyperlink"/>
@@ -5276,7 +5276,7 @@
                 <w:noProof/>
                 <w:webHidden/>
               </w:rPr>
-              <w:instrText xml:space="preserve"> PAGEREF _Toc65833119 \h </w:instrText>
+              <w:instrText xml:space="preserve"> PAGEREF _Toc66897965 \h </w:instrText>
             </w:r>
             <w:r>
               <w:rPr>
@@ -5315,7 +5315,7 @@
               <w:noProof/>
             </w:rPr>
           </w:pPr>
-          <w:hyperlink w:anchor="_Toc65833120" w:history="1">
+          <w:hyperlink w:anchor="_Toc66897966" w:history="1">
             <w:r>
               <w:rPr>
                 <w:rStyle w:val="Hyperlink"/>
@@ -5358,7 +5358,7 @@
                 <w:noProof/>
                 <w:webHidden/>
               </w:rPr>
-              <w:instrText xml:space="preserve"> PAGEREF _Toc65833120 \h </w:instrText>
+              <w:instrText xml:space="preserve"> PAGEREF _Toc66897966 \h </w:instrText>
             </w:r>
             <w:r>
               <w:rPr>
@@ -5397,7 +5397,7 @@
               <w:noProof/>
             </w:rPr>
           </w:pPr>
-          <w:hyperlink w:anchor="_Toc65833121" w:history="1">
+          <w:hyperlink w:anchor="_Toc66897967" w:history="1">
             <w:r>
               <w:rPr>
                 <w:rStyle w:val="Hyperlink"/>
@@ -5440,7 +5440,7 @@
                 <w:noProof/>
                 <w:webHidden/>
               </w:rPr>
-              <w:instrText xml:space="preserve"> PAGEREF _Toc65833121 \h </w:instrText>
+              <w:instrText xml:space="preserve"> PAGEREF _Toc66897967 \h </w:instrText>
             </w:r>
             <w:r>
               <w:rPr>
@@ -5479,7 +5479,7 @@
               <w:noProof/>
             </w:rPr>
           </w:pPr>
-          <w:hyperlink w:anchor="_Toc65833122" w:history="1">
+          <w:hyperlink w:anchor="_Toc66897968" w:history="1">
             <w:r>
               <w:rPr>
                 <w:rStyle w:val="Hyperlink"/>
@@ -5522,7 +5522,7 @@
                 <w:noProof/>
                 <w:webHidden/>
               </w:rPr>
-              <w:instrText xml:space="preserve"> PAGEREF _Toc65833122 \h </w:instrText>
+              <w:instrText xml:space="preserve"> PAGEREF _Toc66897968 \h </w:instrText>
             </w:r>
             <w:r>
               <w:rPr>
@@ -5561,7 +5561,7 @@
               <w:noProof/>
             </w:rPr>
           </w:pPr>
-          <w:hyperlink w:anchor="_Toc65833123" w:history="1">
+          <w:hyperlink w:anchor="_Toc66897969" w:history="1">
             <w:r>
               <w:rPr>
                 <w:rStyle w:val="Hyperlink"/>
@@ -5604,7 +5604,7 @@
                 <w:noProof/>
                 <w:webHidden/>
               </w:rPr>
-              <w:instrText xml:space="preserve"> PAGEREF _Toc65833123 \h </w:instrText>
+              <w:instrText xml:space="preserve"> PAGEREF _Toc66897969 \h </w:instrText>
             </w:r>
             <w:r>
               <w:rPr>
@@ -5643,7 +5643,7 @@
               <w:noProof/>
             </w:rPr>
           </w:pPr>
-          <w:hyperlink w:anchor="_Toc65833124" w:history="1">
+          <w:hyperlink w:anchor="_Toc66897970" w:history="1">
             <w:r>
               <w:rPr>
                 <w:rStyle w:val="Hyperlink"/>
@@ -5686,7 +5686,7 @@
                 <w:noProof/>
                 <w:webHidden/>
               </w:rPr>
-              <w:instrText xml:space="preserve"> PAGEREF _Toc65833124 \h </w:instrText>
+              <w:instrText xml:space="preserve"> PAGEREF _Toc66897970 \h </w:instrText>
             </w:r>
             <w:r>
               <w:rPr>
@@ -5725,7 +5725,7 @@
               <w:noProof/>
             </w:rPr>
           </w:pPr>
-          <w:hyperlink w:anchor="_Toc65833125" w:history="1">
+          <w:hyperlink w:anchor="_Toc66897971" w:history="1">
             <w:r>
               <w:rPr>
                 <w:rStyle w:val="Hyperlink"/>
@@ -5768,7 +5768,7 @@
                 <w:noProof/>
                 <w:webHidden/>
               </w:rPr>
-              <w:instrText xml:space="preserve"> PAGEREF _Toc65833125 \h </w:instrText>
+              <w:instrText xml:space="preserve"> PAGEREF _Toc66897971 \h </w:instrText>
             </w:r>
             <w:r>
               <w:rPr>
@@ -5807,7 +5807,7 @@
               <w:noProof/>
             </w:rPr>
           </w:pPr>
-          <w:hyperlink w:anchor="_Toc65833126" w:history="1">
+          <w:hyperlink w:anchor="_Toc66897972" w:history="1">
             <w:r>
               <w:rPr>
                 <w:rStyle w:val="Hyperlink"/>
@@ -5850,7 +5850,7 @@
                 <w:noProof/>
                 <w:webHidden/>
               </w:rPr>
-              <w:instrText xml:space="preserve"> PAGEREF _Toc65833126 \h </w:instrText>
+              <w:instrText xml:space="preserve"> PAGEREF _Toc66897972 \h </w:instrText>
             </w:r>
             <w:r>
               <w:rPr>
@@ -5889,7 +5889,7 @@
               <w:noProof/>
             </w:rPr>
           </w:pPr>
-          <w:hyperlink w:anchor="_Toc65833127" w:history="1">
+          <w:hyperlink w:anchor="_Toc66897973" w:history="1">
             <w:r>
               <w:rPr>
                 <w:rStyle w:val="Hyperlink"/>
@@ -5932,7 +5932,7 @@
                 <w:noProof/>
                 <w:webHidden/>
               </w:rPr>
-              <w:instrText xml:space="preserve"> PAGEREF _Toc65833127 \h </w:instrText>
+              <w:instrText xml:space="preserve"> PAGEREF _Toc66897973 \h </w:instrText>
             </w:r>
             <w:r>
               <w:rPr>
@@ -5971,7 +5971,7 @@
               <w:noProof/>
             </w:rPr>
           </w:pPr>
-          <w:hyperlink w:anchor="_Toc65833128" w:history="1">
+          <w:hyperlink w:anchor="_Toc66897974" w:history="1">
             <w:r>
               <w:rPr>
                 <w:rStyle w:val="Hyperlink"/>
@@ -6014,7 +6014,7 @@
                 <w:noProof/>
                 <w:webHidden/>
               </w:rPr>
-              <w:instrText xml:space="preserve"> PAGEREF _Toc65833128 \h </w:instrText>
+              <w:instrText xml:space="preserve"> PAGEREF _Toc66897974 \h </w:instrText>
             </w:r>
             <w:r>
               <w:rPr>
@@ -6053,7 +6053,7 @@
               <w:noProof/>
             </w:rPr>
           </w:pPr>
-          <w:hyperlink w:anchor="_Toc65833129" w:history="1">
+          <w:hyperlink w:anchor="_Toc66897975" w:history="1">
             <w:r>
               <w:rPr>
                 <w:rStyle w:val="Hyperlink"/>
@@ -6096,7 +6096,7 @@
                 <w:noProof/>
                 <w:webHidden/>
               </w:rPr>
-              <w:instrText xml:space="preserve"> PAGEREF _Toc65833129 \h </w:instrText>
+              <w:instrText xml:space="preserve"> PAGEREF _Toc66897975 \h </w:instrText>
             </w:r>
             <w:r>
               <w:rPr>
@@ -6135,7 +6135,7 @@
               <w:noProof/>
             </w:rPr>
           </w:pPr>
-          <w:hyperlink w:anchor="_Toc65833130" w:history="1">
+          <w:hyperlink w:anchor="_Toc66897976" w:history="1">
             <w:r>
               <w:rPr>
                 <w:rStyle w:val="Hyperlink"/>
@@ -6178,7 +6178,7 @@
                 <w:noProof/>
                 <w:webHidden/>
               </w:rPr>
-              <w:instrText xml:space="preserve"> PAGEREF _Toc65833130 \h </w:instrText>
+              <w:instrText xml:space="preserve"> PAGEREF _Toc66897976 \h </w:instrText>
             </w:r>
             <w:r>
               <w:rPr>
@@ -6217,7 +6217,7 @@
               <w:noProof/>
             </w:rPr>
           </w:pPr>
-          <w:hyperlink w:anchor="_Toc65833131" w:history="1">
+          <w:hyperlink w:anchor="_Toc66897977" w:history="1">
             <w:r>
               <w:rPr>
                 <w:rStyle w:val="Hyperlink"/>
@@ -6260,7 +6260,7 @@
                 <w:noProof/>
                 <w:webHidden/>
               </w:rPr>
-              <w:instrText xml:space="preserve"> PAGEREF _Toc65833131 \h </w:instrText>
+              <w:instrText xml:space="preserve"> PAGEREF _Toc66897977 \h </w:instrText>
             </w:r>
             <w:r>
               <w:rPr>
@@ -6299,7 +6299,7 @@
               <w:noProof/>
             </w:rPr>
           </w:pPr>
-          <w:hyperlink w:anchor="_Toc65833132" w:history="1">
+          <w:hyperlink w:anchor="_Toc66897978" w:history="1">
             <w:r>
               <w:rPr>
                 <w:rStyle w:val="Hyperlink"/>
@@ -6342,7 +6342,7 @@
                 <w:noProof/>
                 <w:webHidden/>
               </w:rPr>
-              <w:instrText xml:space="preserve"> PAGEREF _Toc65833132 \h </w:instrText>
+              <w:instrText xml:space="preserve"> PAGEREF _Toc66897978 \h </w:instrText>
             </w:r>
             <w:r>
               <w:rPr>
@@ -6381,7 +6381,7 @@
               <w:noProof/>
             </w:rPr>
           </w:pPr>
-          <w:hyperlink w:anchor="_Toc65833133" w:history="1">
+          <w:hyperlink w:anchor="_Toc66897979" w:history="1">
             <w:r>
               <w:rPr>
                 <w:rStyle w:val="Hyperlink"/>
@@ -6424,7 +6424,7 @@
                 <w:noProof/>
                 <w:webHidden/>
               </w:rPr>
-              <w:instrText xml:space="preserve"> PAGEREF _Toc65833133 \h </w:instrText>
+              <w:instrText xml:space="preserve"> PAGEREF _Toc66897979 \h </w:instrText>
             </w:r>
             <w:r>
               <w:rPr>
@@ -6463,7 +6463,7 @@
               <w:noProof/>
             </w:rPr>
           </w:pPr>
-          <w:hyperlink w:anchor="_Toc65833134" w:history="1">
+          <w:hyperlink w:anchor="_Toc66897980" w:history="1">
             <w:r>
               <w:rPr>
                 <w:rStyle w:val="Hyperlink"/>
@@ -6521,7 +6521,7 @@
                 <w:noProof/>
                 <w:webHidden/>
               </w:rPr>
-              <w:instrText xml:space="preserve"> PAGEREF _Toc65833134 \h </w:instrText>
+              <w:instrText xml:space="preserve"> PAGEREF _Toc66897980 \h </w:instrText>
             </w:r>
             <w:r>
               <w:rPr>
@@ -6560,7 +6560,7 @@
               <w:noProof/>
             </w:rPr>
           </w:pPr>
-          <w:hyperlink w:anchor="_Toc65833135" w:history="1">
+          <w:hyperlink w:anchor="_Toc66897981" w:history="1">
             <w:r>
               <w:rPr>
                 <w:rStyle w:val="Hyperlink"/>
@@ -6603,7 +6603,7 @@
                 <w:noProof/>
                 <w:webHidden/>
               </w:rPr>
-              <w:instrText xml:space="preserve"> PAGEREF _Toc65833135 \h </w:instrText>
+              <w:instrText xml:space="preserve"> PAGEREF _Toc66897981 \h </w:instrText>
             </w:r>
             <w:r>
               <w:rPr>
@@ -6642,7 +6642,7 @@
               <w:noProof/>
             </w:rPr>
           </w:pPr>
-          <w:hyperlink w:anchor="_Toc65833136" w:history="1">
+          <w:hyperlink w:anchor="_Toc66897982" w:history="1">
             <w:r>
               <w:rPr>
                 <w:rStyle w:val="Hyperlink"/>
@@ -6685,7 +6685,7 @@
                 <w:noProof/>
                 <w:webHidden/>
               </w:rPr>
-              <w:instrText xml:space="preserve"> PAGEREF _Toc65833136 \h </w:instrText>
+              <w:instrText xml:space="preserve"> PAGEREF _Toc66897982 \h </w:instrText>
             </w:r>
             <w:r>
               <w:rPr>
@@ -6724,7 +6724,7 @@
               <w:noProof/>
             </w:rPr>
           </w:pPr>
-          <w:hyperlink w:anchor="_Toc65833137" w:history="1">
+          <w:hyperlink w:anchor="_Toc66897983" w:history="1">
             <w:r>
               <w:rPr>
                 <w:rStyle w:val="Hyperlink"/>
@@ -6767,7 +6767,7 @@
                 <w:noProof/>
                 <w:webHidden/>
               </w:rPr>
-              <w:instrText xml:space="preserve"> PAGEREF _Toc65833137 \h </w:instrText>
+              <w:instrText xml:space="preserve"> PAGEREF _Toc66897983 \h </w:instrText>
             </w:r>
             <w:r>
               <w:rPr>
@@ -6806,7 +6806,7 @@
               <w:noProof/>
             </w:rPr>
           </w:pPr>
-          <w:hyperlink w:anchor="_Toc65833138" w:history="1">
+          <w:hyperlink w:anchor="_Toc66897984" w:history="1">
             <w:r>
               <w:rPr>
                 <w:rStyle w:val="Hyperlink"/>
@@ -6849,7 +6849,7 @@
                 <w:noProof/>
                 <w:webHidden/>
               </w:rPr>
-              <w:instrText xml:space="preserve"> PAGEREF _Toc65833138 \h </w:instrText>
+              <w:instrText xml:space="preserve"> PAGEREF _Toc66897984 \h </w:instrText>
             </w:r>
             <w:r>
               <w:rPr>
@@ -6888,7 +6888,7 @@
               <w:noProof/>
             </w:rPr>
           </w:pPr>
-          <w:hyperlink w:anchor="_Toc65833139" w:history="1">
+          <w:hyperlink w:anchor="_Toc66897985" w:history="1">
             <w:r>
               <w:rPr>
                 <w:rStyle w:val="Hyperlink"/>
@@ -6931,7 +6931,7 @@
                 <w:noProof/>
                 <w:webHidden/>
               </w:rPr>
-              <w:instrText xml:space="preserve"> PAGEREF _Toc65833139 \h </w:instrText>
+              <w:instrText xml:space="preserve"> PAGEREF _Toc66897985 \h </w:instrText>
             </w:r>
             <w:r>
               <w:rPr>
@@ -6970,7 +6970,7 @@
               <w:noProof/>
             </w:rPr>
           </w:pPr>
-          <w:hyperlink w:anchor="_Toc65833140" w:history="1">
+          <w:hyperlink w:anchor="_Toc66897986" w:history="1">
             <w:r>
               <w:rPr>
                 <w:rStyle w:val="Hyperlink"/>
@@ -7013,7 +7013,7 @@
                 <w:noProof/>
                 <w:webHidden/>
               </w:rPr>
-              <w:instrText xml:space="preserve"> PAGEREF _Toc65833140 \h </w:instrText>
+              <w:instrText xml:space="preserve"> PAGEREF _Toc66897986 \h </w:instrText>
             </w:r>
             <w:r>
               <w:rPr>
@@ -7052,7 +7052,7 @@
               <w:noProof/>
             </w:rPr>
           </w:pPr>
-          <w:hyperlink w:anchor="_Toc65833141" w:history="1">
+          <w:hyperlink w:anchor="_Toc66897987" w:history="1">
             <w:r>
               <w:rPr>
                 <w:rStyle w:val="Hyperlink"/>
@@ -7095,7 +7095,7 @@
                 <w:noProof/>
                 <w:webHidden/>
               </w:rPr>
-              <w:instrText xml:space="preserve"> PAGEREF _Toc65833141 \h </w:instrText>
+              <w:instrText xml:space="preserve"> PAGEREF _Toc66897987 \h </w:instrText>
             </w:r>
             <w:r>
               <w:rPr>
@@ -7134,7 +7134,7 @@
               <w:noProof/>
             </w:rPr>
           </w:pPr>
-          <w:hyperlink w:anchor="_Toc65833142" w:history="1">
+          <w:hyperlink w:anchor="_Toc66897988" w:history="1">
             <w:r>
               <w:rPr>
                 <w:rStyle w:val="Hyperlink"/>
@@ -7177,7 +7177,7 @@
                 <w:noProof/>
                 <w:webHidden/>
               </w:rPr>
-              <w:instrText xml:space="preserve"> PAGEREF _Toc65833142 \h </w:instrText>
+              <w:instrText xml:space="preserve"> PAGEREF _Toc66897988 \h </w:instrText>
             </w:r>
             <w:r>
               <w:rPr>
@@ -7216,7 +7216,7 @@
               <w:noProof/>
             </w:rPr>
           </w:pPr>
-          <w:hyperlink w:anchor="_Toc65833143" w:history="1">
+          <w:hyperlink w:anchor="_Toc66897989" w:history="1">
             <w:r>
               <w:rPr>
                 <w:rStyle w:val="Hyperlink"/>
@@ -7259,7 +7259,7 @@
                 <w:noProof/>
                 <w:webHidden/>
               </w:rPr>
-              <w:instrText xml:space="preserve"> PAGEREF _Toc65833143 \h </w:instrText>
+              <w:instrText xml:space="preserve"> PAGEREF _Toc66897989 \h </w:instrText>
             </w:r>
             <w:r>
               <w:rPr>
@@ -7298,7 +7298,7 @@
               <w:noProof/>
             </w:rPr>
           </w:pPr>
-          <w:hyperlink w:anchor="_Toc65833144" w:history="1">
+          <w:hyperlink w:anchor="_Toc66897990" w:history="1">
             <w:r>
               <w:rPr>
                 <w:rStyle w:val="Hyperlink"/>
@@ -7341,7 +7341,7 @@
                 <w:noProof/>
                 <w:webHidden/>
               </w:rPr>
-              <w:instrText xml:space="preserve"> PAGEREF _Toc65833144 \h </w:instrText>
+              <w:instrText xml:space="preserve"> PAGEREF _Toc66897990 \h </w:instrText>
             </w:r>
             <w:r>
               <w:rPr>
@@ -7380,7 +7380,7 @@
               <w:noProof/>
             </w:rPr>
           </w:pPr>
-          <w:hyperlink w:anchor="_Toc65833145" w:history="1">
+          <w:hyperlink w:anchor="_Toc66897991" w:history="1">
             <w:r>
               <w:rPr>
                 <w:rStyle w:val="Hyperlink"/>
@@ -7423,7 +7423,7 @@
                 <w:noProof/>
                 <w:webHidden/>
               </w:rPr>
-              <w:instrText xml:space="preserve"> PAGEREF _Toc65833145 \h </w:instrText>
+              <w:instrText xml:space="preserve"> PAGEREF _Toc66897991 \h </w:instrText>
             </w:r>
             <w:r>
               <w:rPr>
@@ -7462,7 +7462,7 @@
               <w:noProof/>
             </w:rPr>
           </w:pPr>
-          <w:hyperlink w:anchor="_Toc65833146" w:history="1">
+          <w:hyperlink w:anchor="_Toc66897992" w:history="1">
             <w:r>
               <w:rPr>
                 <w:rStyle w:val="Hyperlink"/>
@@ -7505,7 +7505,7 @@
                 <w:noProof/>
                 <w:webHidden/>
               </w:rPr>
-              <w:instrText xml:space="preserve"> PAGEREF _Toc65833146 \h </w:instrText>
+              <w:instrText xml:space="preserve"> PAGEREF _Toc66897992 \h </w:instrText>
             </w:r>
             <w:r>
               <w:rPr>
@@ -7544,7 +7544,7 @@
               <w:noProof/>
             </w:rPr>
           </w:pPr>
-          <w:hyperlink w:anchor="_Toc65833147" w:history="1">
+          <w:hyperlink w:anchor="_Toc66897993" w:history="1">
             <w:r>
               <w:rPr>
                 <w:rStyle w:val="Hyperlink"/>
@@ -7587,7 +7587,7 @@
                 <w:noProof/>
                 <w:webHidden/>
               </w:rPr>
-              <w:instrText xml:space="preserve"> PAGEREF _Toc65833147 \h </w:instrText>
+              <w:instrText xml:space="preserve"> PAGEREF _Toc66897993 \h </w:instrText>
             </w:r>
             <w:r>
               <w:rPr>
@@ -7626,7 +7626,7 @@
               <w:noProof/>
             </w:rPr>
           </w:pPr>
-          <w:hyperlink w:anchor="_Toc65833148" w:history="1">
+          <w:hyperlink w:anchor="_Toc66897994" w:history="1">
             <w:r>
               <w:rPr>
                 <w:rStyle w:val="Hyperlink"/>
@@ -7669,7 +7669,7 @@
                 <w:noProof/>
                 <w:webHidden/>
               </w:rPr>
-              <w:instrText xml:space="preserve"> PAGEREF _Toc65833148 \h </w:instrText>
+              <w:instrText xml:space="preserve"> PAGEREF _Toc66897994 \h </w:instrText>
             </w:r>
             <w:r>
               <w:rPr>
@@ -7708,7 +7708,7 @@
               <w:noProof/>
             </w:rPr>
           </w:pPr>
-          <w:hyperlink w:anchor="_Toc65833149" w:history="1">
+          <w:hyperlink w:anchor="_Toc66897995" w:history="1">
             <w:r>
               <w:rPr>
                 <w:rStyle w:val="Hyperlink"/>
@@ -7751,7 +7751,7 @@
                 <w:noProof/>
                 <w:webHidden/>
               </w:rPr>
-              <w:instrText xml:space="preserve"> PAGEREF _Toc65833149 \h </w:instrText>
+              <w:instrText xml:space="preserve"> PAGEREF _Toc66897995 \h </w:instrText>
             </w:r>
             <w:r>
               <w:rPr>
@@ -7790,7 +7790,7 @@
               <w:noProof/>
             </w:rPr>
           </w:pPr>
-          <w:hyperlink w:anchor="_Toc65833150" w:history="1">
+          <w:hyperlink w:anchor="_Toc66897996" w:history="1">
             <w:r>
               <w:rPr>
                 <w:rStyle w:val="Hyperlink"/>
@@ -7833,7 +7833,7 @@
                 <w:noProof/>
                 <w:webHidden/>
               </w:rPr>
-              <w:instrText xml:space="preserve"> PAGEREF _Toc65833150 \h </w:instrText>
+              <w:instrText xml:space="preserve"> PAGEREF _Toc66897996 \h </w:instrText>
             </w:r>
             <w:r>
               <w:rPr>
@@ -7872,7 +7872,7 @@
               <w:noProof/>
             </w:rPr>
           </w:pPr>
-          <w:hyperlink w:anchor="_Toc65833151" w:history="1">
+          <w:hyperlink w:anchor="_Toc66897997" w:history="1">
             <w:r>
               <w:rPr>
                 <w:rStyle w:val="Hyperlink"/>
@@ -7915,7 +7915,7 @@
                 <w:noProof/>
                 <w:webHidden/>
               </w:rPr>
-              <w:instrText xml:space="preserve"> PAGEREF _Toc65833151 \h </w:instrText>
+              <w:instrText xml:space="preserve"> PAGEREF _Toc66897997 \h </w:instrText>
             </w:r>
             <w:r>
               <w:rPr>
@@ -7954,7 +7954,7 @@
               <w:noProof/>
             </w:rPr>
           </w:pPr>
-          <w:hyperlink w:anchor="_Toc65833152" w:history="1">
+          <w:hyperlink w:anchor="_Toc66897998" w:history="1">
             <w:r>
               <w:rPr>
                 <w:rStyle w:val="Hyperlink"/>
@@ -7997,7 +7997,7 @@
                 <w:noProof/>
                 <w:webHidden/>
               </w:rPr>
-              <w:instrText xml:space="preserve"> PAGEREF _Toc65833152 \h </w:instrText>
+              <w:instrText xml:space="preserve"> PAGEREF _Toc66897998 \h </w:instrText>
             </w:r>
             <w:r>
               <w:rPr>
@@ -8036,7 +8036,7 @@
               <w:noProof/>
             </w:rPr>
           </w:pPr>
-          <w:hyperlink w:anchor="_Toc65833153" w:history="1">
+          <w:hyperlink w:anchor="_Toc66897999" w:history="1">
             <w:r>
               <w:rPr>
                 <w:rStyle w:val="Hyperlink"/>
@@ -8079,7 +8079,7 @@
                 <w:noProof/>
                 <w:webHidden/>
               </w:rPr>
-              <w:instrText xml:space="preserve"> PAGEREF _Toc65833153 \h </w:instrText>
+              <w:instrText xml:space="preserve"> PAGEREF _Toc66897999 \h </w:instrText>
             </w:r>
             <w:r>
               <w:rPr>
@@ -8118,7 +8118,7 @@
               <w:noProof/>
             </w:rPr>
           </w:pPr>
-          <w:hyperlink w:anchor="_Toc65833154" w:history="1">
+          <w:hyperlink w:anchor="_Toc66898000" w:history="1">
             <w:r>
               <w:rPr>
                 <w:rStyle w:val="Hyperlink"/>
@@ -8161,7 +8161,7 @@
                 <w:noProof/>
                 <w:webHidden/>
               </w:rPr>
-              <w:instrText xml:space="preserve"> PAGEREF _Toc65833154 \h </w:instrText>
+              <w:instrText xml:space="preserve"> PAGEREF _Toc66898000 \h </w:instrText>
             </w:r>
             <w:r>
               <w:rPr>
@@ -8200,7 +8200,7 @@
               <w:noProof/>
             </w:rPr>
           </w:pPr>
-          <w:hyperlink w:anchor="_Toc65833155" w:history="1">
+          <w:hyperlink w:anchor="_Toc66898001" w:history="1">
             <w:r>
               <w:rPr>
                 <w:rStyle w:val="Hyperlink"/>
@@ -8243,7 +8243,7 @@
                 <w:noProof/>
                 <w:webHidden/>
               </w:rPr>
-              <w:instrText xml:space="preserve"> PAGEREF _Toc65833155 \h </w:instrText>
+              <w:instrText xml:space="preserve"> PAGEREF _Toc66898001 \h </w:instrText>
             </w:r>
             <w:r>
               <w:rPr>
@@ -8282,7 +8282,7 @@
               <w:noProof/>
             </w:rPr>
           </w:pPr>
-          <w:hyperlink w:anchor="_Toc65833156" w:history="1">
+          <w:hyperlink w:anchor="_Toc66898002" w:history="1">
             <w:r>
               <w:rPr>
                 <w:rStyle w:val="Hyperlink"/>
@@ -8325,7 +8325,7 @@
                 <w:noProof/>
                 <w:webHidden/>
               </w:rPr>
-              <w:instrText xml:space="preserve"> PAGEREF _Toc65833156 \h </w:instrText>
+              <w:instrText xml:space="preserve"> PAGEREF _Toc66898002 \h </w:instrText>
             </w:r>
             <w:r>
               <w:rPr>
@@ -8346,6 +8346,498 @@
                 <w:webHidden/>
               </w:rPr>
               <w:t>36</w:t>
+            </w:r>
+            <w:r>
+              <w:rPr>
+                <w:noProof/>
+                <w:webHidden/>
+              </w:rPr>
+              <w:fldChar w:fldCharType="end"/>
+            </w:r>
+          </w:hyperlink>
+        </w:p>
+        <w:p>
+          <w:pPr>
+            <w:pStyle w:val="TOC1"/>
+            <w:rPr>
+              <w:rFonts w:eastAsiaTheme="minorEastAsia"/>
+              <w:noProof/>
+            </w:rPr>
+          </w:pPr>
+          <w:hyperlink w:anchor="_Toc66898003" w:history="1">
+            <w:r>
+              <w:rPr>
+                <w:rStyle w:val="Hyperlink"/>
+                <w:b/>
+                <w:noProof/>
+              </w:rPr>
+              <w:t>102.</w:t>
+            </w:r>
+            <w:r>
+              <w:rPr>
+                <w:rFonts w:eastAsiaTheme="minorEastAsia"/>
+                <w:noProof/>
+              </w:rPr>
+              <w:tab/>
+            </w:r>
+            <w:r>
+              <w:rPr>
+                <w:rStyle w:val="Hyperlink"/>
+                <w:b/>
+                <w:noProof/>
+              </w:rPr>
+              <w:t>useReducer in React</w:t>
+            </w:r>
+            <w:r>
+              <w:rPr>
+                <w:noProof/>
+                <w:webHidden/>
+              </w:rPr>
+              <w:tab/>
+            </w:r>
+            <w:r>
+              <w:rPr>
+                <w:noProof/>
+                <w:webHidden/>
+              </w:rPr>
+              <w:fldChar w:fldCharType="begin"/>
+            </w:r>
+            <w:r>
+              <w:rPr>
+                <w:noProof/>
+                <w:webHidden/>
+              </w:rPr>
+              <w:instrText xml:space="preserve"> PAGEREF _Toc66898003 \h </w:instrText>
+            </w:r>
+            <w:r>
+              <w:rPr>
+                <w:noProof/>
+                <w:webHidden/>
+              </w:rPr>
+            </w:r>
+            <w:r>
+              <w:rPr>
+                <w:noProof/>
+                <w:webHidden/>
+              </w:rPr>
+              <w:fldChar w:fldCharType="separate"/>
+            </w:r>
+            <w:r>
+              <w:rPr>
+                <w:noProof/>
+                <w:webHidden/>
+              </w:rPr>
+              <w:t>36</w:t>
+            </w:r>
+            <w:r>
+              <w:rPr>
+                <w:noProof/>
+                <w:webHidden/>
+              </w:rPr>
+              <w:fldChar w:fldCharType="end"/>
+            </w:r>
+          </w:hyperlink>
+        </w:p>
+        <w:p>
+          <w:pPr>
+            <w:pStyle w:val="TOC1"/>
+            <w:rPr>
+              <w:rFonts w:eastAsiaTheme="minorEastAsia"/>
+              <w:noProof/>
+            </w:rPr>
+          </w:pPr>
+          <w:hyperlink w:anchor="_Toc66898004" w:history="1">
+            <w:r>
+              <w:rPr>
+                <w:rStyle w:val="Hyperlink"/>
+                <w:b/>
+                <w:noProof/>
+              </w:rPr>
+              <w:t>103.</w:t>
+            </w:r>
+            <w:r>
+              <w:rPr>
+                <w:rFonts w:eastAsiaTheme="minorEastAsia"/>
+                <w:noProof/>
+              </w:rPr>
+              <w:tab/>
+            </w:r>
+            <w:r>
+              <w:rPr>
+                <w:rStyle w:val="Hyperlink"/>
+                <w:b/>
+                <w:noProof/>
+              </w:rPr>
+              <w:t>useMemo in React</w:t>
+            </w:r>
+            <w:r>
+              <w:rPr>
+                <w:noProof/>
+                <w:webHidden/>
+              </w:rPr>
+              <w:tab/>
+            </w:r>
+            <w:r>
+              <w:rPr>
+                <w:noProof/>
+                <w:webHidden/>
+              </w:rPr>
+              <w:fldChar w:fldCharType="begin"/>
+            </w:r>
+            <w:r>
+              <w:rPr>
+                <w:noProof/>
+                <w:webHidden/>
+              </w:rPr>
+              <w:instrText xml:space="preserve"> PAGEREF _Toc66898004 \h </w:instrText>
+            </w:r>
+            <w:r>
+              <w:rPr>
+                <w:noProof/>
+                <w:webHidden/>
+              </w:rPr>
+            </w:r>
+            <w:r>
+              <w:rPr>
+                <w:noProof/>
+                <w:webHidden/>
+              </w:rPr>
+              <w:fldChar w:fldCharType="separate"/>
+            </w:r>
+            <w:r>
+              <w:rPr>
+                <w:noProof/>
+                <w:webHidden/>
+              </w:rPr>
+              <w:t>36</w:t>
+            </w:r>
+            <w:r>
+              <w:rPr>
+                <w:noProof/>
+                <w:webHidden/>
+              </w:rPr>
+              <w:fldChar w:fldCharType="end"/>
+            </w:r>
+          </w:hyperlink>
+        </w:p>
+        <w:p>
+          <w:pPr>
+            <w:pStyle w:val="TOC1"/>
+            <w:rPr>
+              <w:rFonts w:eastAsiaTheme="minorEastAsia"/>
+              <w:noProof/>
+            </w:rPr>
+          </w:pPr>
+          <w:hyperlink w:anchor="_Toc66898005" w:history="1">
+            <w:r>
+              <w:rPr>
+                <w:rStyle w:val="Hyperlink"/>
+                <w:b/>
+                <w:noProof/>
+              </w:rPr>
+              <w:t>104.</w:t>
+            </w:r>
+            <w:r>
+              <w:rPr>
+                <w:rFonts w:eastAsiaTheme="minorEastAsia"/>
+                <w:noProof/>
+              </w:rPr>
+              <w:tab/>
+            </w:r>
+            <w:r>
+              <w:rPr>
+                <w:rStyle w:val="Hyperlink"/>
+                <w:b/>
+                <w:noProof/>
+              </w:rPr>
+              <w:t>useCallback in React</w:t>
+            </w:r>
+            <w:r>
+              <w:rPr>
+                <w:noProof/>
+                <w:webHidden/>
+              </w:rPr>
+              <w:tab/>
+            </w:r>
+            <w:r>
+              <w:rPr>
+                <w:noProof/>
+                <w:webHidden/>
+              </w:rPr>
+              <w:fldChar w:fldCharType="begin"/>
+            </w:r>
+            <w:r>
+              <w:rPr>
+                <w:noProof/>
+                <w:webHidden/>
+              </w:rPr>
+              <w:instrText xml:space="preserve"> PAGEREF _Toc66898005 \h </w:instrText>
+            </w:r>
+            <w:r>
+              <w:rPr>
+                <w:noProof/>
+                <w:webHidden/>
+              </w:rPr>
+            </w:r>
+            <w:r>
+              <w:rPr>
+                <w:noProof/>
+                <w:webHidden/>
+              </w:rPr>
+              <w:fldChar w:fldCharType="separate"/>
+            </w:r>
+            <w:r>
+              <w:rPr>
+                <w:noProof/>
+                <w:webHidden/>
+              </w:rPr>
+              <w:t>36</w:t>
+            </w:r>
+            <w:r>
+              <w:rPr>
+                <w:noProof/>
+                <w:webHidden/>
+              </w:rPr>
+              <w:fldChar w:fldCharType="end"/>
+            </w:r>
+          </w:hyperlink>
+        </w:p>
+        <w:p>
+          <w:pPr>
+            <w:pStyle w:val="TOC1"/>
+            <w:rPr>
+              <w:rFonts w:eastAsiaTheme="minorEastAsia"/>
+              <w:noProof/>
+            </w:rPr>
+          </w:pPr>
+          <w:hyperlink w:anchor="_Toc66898006" w:history="1">
+            <w:r>
+              <w:rPr>
+                <w:rStyle w:val="Hyperlink"/>
+                <w:b/>
+                <w:noProof/>
+              </w:rPr>
+              <w:t>105.</w:t>
+            </w:r>
+            <w:r>
+              <w:rPr>
+                <w:rFonts w:eastAsiaTheme="minorEastAsia"/>
+                <w:noProof/>
+              </w:rPr>
+              <w:tab/>
+            </w:r>
+            <w:r>
+              <w:rPr>
+                <w:rStyle w:val="Hyperlink"/>
+                <w:b/>
+                <w:noProof/>
+              </w:rPr>
+              <w:t>useImperativeHandle in React</w:t>
+            </w:r>
+            <w:r>
+              <w:rPr>
+                <w:noProof/>
+                <w:webHidden/>
+              </w:rPr>
+              <w:tab/>
+            </w:r>
+            <w:r>
+              <w:rPr>
+                <w:noProof/>
+                <w:webHidden/>
+              </w:rPr>
+              <w:fldChar w:fldCharType="begin"/>
+            </w:r>
+            <w:r>
+              <w:rPr>
+                <w:noProof/>
+                <w:webHidden/>
+              </w:rPr>
+              <w:instrText xml:space="preserve"> PAGEREF _Toc66898006 \h </w:instrText>
+            </w:r>
+            <w:r>
+              <w:rPr>
+                <w:noProof/>
+                <w:webHidden/>
+              </w:rPr>
+            </w:r>
+            <w:r>
+              <w:rPr>
+                <w:noProof/>
+                <w:webHidden/>
+              </w:rPr>
+              <w:fldChar w:fldCharType="separate"/>
+            </w:r>
+            <w:r>
+              <w:rPr>
+                <w:noProof/>
+                <w:webHidden/>
+              </w:rPr>
+              <w:t>37</w:t>
+            </w:r>
+            <w:r>
+              <w:rPr>
+                <w:noProof/>
+                <w:webHidden/>
+              </w:rPr>
+              <w:fldChar w:fldCharType="end"/>
+            </w:r>
+          </w:hyperlink>
+        </w:p>
+        <w:p>
+          <w:pPr>
+            <w:pStyle w:val="TOC1"/>
+            <w:rPr>
+              <w:rFonts w:eastAsiaTheme="minorEastAsia"/>
+              <w:noProof/>
+            </w:rPr>
+          </w:pPr>
+          <w:hyperlink w:anchor="_Toc66898007" w:history="1">
+            <w:r>
+              <w:rPr>
+                <w:rStyle w:val="Hyperlink"/>
+                <w:b/>
+                <w:noProof/>
+              </w:rPr>
+              <w:t>106.</w:t>
+            </w:r>
+            <w:r>
+              <w:rPr>
+                <w:rFonts w:eastAsiaTheme="minorEastAsia"/>
+                <w:noProof/>
+              </w:rPr>
+              <w:tab/>
+            </w:r>
+            <w:r>
+              <w:rPr>
+                <w:rStyle w:val="Hyperlink"/>
+                <w:b/>
+                <w:noProof/>
+              </w:rPr>
+              <w:t>useLayoutEffect in React</w:t>
+            </w:r>
+            <w:r>
+              <w:rPr>
+                <w:noProof/>
+                <w:webHidden/>
+              </w:rPr>
+              <w:tab/>
+            </w:r>
+            <w:r>
+              <w:rPr>
+                <w:noProof/>
+                <w:webHidden/>
+              </w:rPr>
+              <w:fldChar w:fldCharType="begin"/>
+            </w:r>
+            <w:r>
+              <w:rPr>
+                <w:noProof/>
+                <w:webHidden/>
+              </w:rPr>
+              <w:instrText xml:space="preserve"> PAGEREF _Toc66898007 \h </w:instrText>
+            </w:r>
+            <w:r>
+              <w:rPr>
+                <w:noProof/>
+                <w:webHidden/>
+              </w:rPr>
+            </w:r>
+            <w:r>
+              <w:rPr>
+                <w:noProof/>
+                <w:webHidden/>
+              </w:rPr>
+              <w:fldChar w:fldCharType="separate"/>
+            </w:r>
+            <w:r>
+              <w:rPr>
+                <w:noProof/>
+                <w:webHidden/>
+              </w:rPr>
+              <w:t>37</w:t>
+            </w:r>
+            <w:r>
+              <w:rPr>
+                <w:noProof/>
+                <w:webHidden/>
+              </w:rPr>
+              <w:fldChar w:fldCharType="end"/>
+            </w:r>
+          </w:hyperlink>
+        </w:p>
+        <w:p>
+          <w:pPr>
+            <w:pStyle w:val="TOC1"/>
+            <w:rPr>
+              <w:rFonts w:eastAsiaTheme="minorEastAsia"/>
+              <w:noProof/>
+            </w:rPr>
+          </w:pPr>
+          <w:hyperlink w:anchor="_Toc66898008" w:history="1">
+            <w:r>
+              <w:rPr>
+                <w:rStyle w:val="Hyperlink"/>
+                <w:b/>
+                <w:noProof/>
+              </w:rPr>
+              <w:t>107.</w:t>
+            </w:r>
+            <w:r>
+              <w:rPr>
+                <w:rFonts w:eastAsiaTheme="minorEastAsia"/>
+                <w:noProof/>
+              </w:rPr>
+              <w:tab/>
+            </w:r>
+            <w:r>
+              <w:rPr>
+                <w:rStyle w:val="Hyperlink"/>
+                <w:b/>
+                <w:noProof/>
+              </w:rPr>
+              <w:t>useDebugValue in React</w:t>
+            </w:r>
+            <w:r>
+              <w:rPr>
+                <w:noProof/>
+                <w:webHidden/>
+              </w:rPr>
+              <w:tab/>
+            </w:r>
+            <w:r>
+              <w:rPr>
+                <w:noProof/>
+                <w:webHidden/>
+              </w:rPr>
+              <w:fldChar w:fldCharType="begin"/>
+            </w:r>
+            <w:r>
+              <w:rPr>
+                <w:noProof/>
+                <w:webHidden/>
+              </w:rPr>
+              <w:instrText xml:space="preserve"> PAGEREF _Toc66898008 \h </w:instrText>
+            </w:r>
+            <w:r>
+              <w:rPr>
+                <w:noProof/>
+                <w:webHidden/>
+              </w:rPr>
+            </w:r>
+            <w:r>
+              <w:rPr>
+                <w:noProof/>
+                <w:webHidden/>
+              </w:rPr>
+              <w:fldChar w:fldCharType="separate"/>
+            </w:r>
+            <w:r>
+              <w:rPr>
+                <w:noProof/>
+                <w:webHidden/>
+              </w:rPr>
+              <w:t>37</w:t>
             </w:r>
             <w:r>
               <w:rPr>
@@ -8407,7 +8899,7 @@
           <w:szCs w:val="40"/>
         </w:rPr>
       </w:pPr>
-      <w:bookmarkStart w:id="1" w:name="_Toc65833056"/>
+      <w:bookmarkStart w:id="1" w:name="_Toc66897902"/>
       <w:r>
         <w:rPr>
           <w:b/>
@@ -8439,7 +8931,7 @@
           <w:szCs w:val="40"/>
         </w:rPr>
       </w:pPr>
-      <w:bookmarkStart w:id="2" w:name="_Toc65833057"/>
+      <w:bookmarkStart w:id="2" w:name="_Toc66897903"/>
       <w:r>
         <w:rPr>
           <w:b/>
@@ -8470,7 +8962,7 @@
           <w:szCs w:val="40"/>
         </w:rPr>
       </w:pPr>
-      <w:bookmarkStart w:id="3" w:name="_Toc65833058"/>
+      <w:bookmarkStart w:id="3" w:name="_Toc66897904"/>
       <w:r>
         <w:rPr>
           <w:b/>
@@ -8588,7 +9080,7 @@
           <w:szCs w:val="40"/>
         </w:rPr>
       </w:pPr>
-      <w:bookmarkStart w:id="4" w:name="_Toc65833059"/>
+      <w:bookmarkStart w:id="4" w:name="_Toc66897905"/>
       <w:r>
         <w:rPr>
           <w:b/>
@@ -8635,7 +9127,7 @@
           <w:szCs w:val="40"/>
         </w:rPr>
       </w:pPr>
-      <w:bookmarkStart w:id="5" w:name="_Toc65833060"/>
+      <w:bookmarkStart w:id="5" w:name="_Toc66897906"/>
       <w:r>
         <w:rPr>
           <w:b/>
@@ -8711,7 +9203,7 @@
           <w:szCs w:val="40"/>
         </w:rPr>
       </w:pPr>
-      <w:bookmarkStart w:id="6" w:name="_Toc65833061"/>
+      <w:bookmarkStart w:id="6" w:name="_Toc66897907"/>
       <w:r>
         <w:rPr>
           <w:b/>
@@ -8768,7 +9260,7 @@
           <w:szCs w:val="40"/>
         </w:rPr>
       </w:pPr>
-      <w:bookmarkStart w:id="7" w:name="_Toc65833062"/>
+      <w:bookmarkStart w:id="7" w:name="_Toc66897908"/>
       <w:r>
         <w:rPr>
           <w:b/>
@@ -8817,7 +9309,7 @@
           <w:szCs w:val="40"/>
         </w:rPr>
       </w:pPr>
-      <w:bookmarkStart w:id="8" w:name="_Toc65833063"/>
+      <w:bookmarkStart w:id="8" w:name="_Toc66897909"/>
       <w:r>
         <w:rPr>
           <w:b/>
@@ -8856,7 +9348,7 @@
           <w:szCs w:val="40"/>
         </w:rPr>
       </w:pPr>
-      <w:bookmarkStart w:id="9" w:name="_Toc65833064"/>
+      <w:bookmarkStart w:id="9" w:name="_Toc66897910"/>
       <w:r>
         <w:rPr>
           <w:b/>
@@ -8910,7 +9402,7 @@
           <w:szCs w:val="40"/>
         </w:rPr>
       </w:pPr>
-      <w:bookmarkStart w:id="10" w:name="_Toc65833065"/>
+      <w:bookmarkStart w:id="10" w:name="_Toc66897911"/>
       <w:r>
         <w:rPr>
           <w:b/>
@@ -9055,7 +9547,7 @@
           <w:szCs w:val="40"/>
         </w:rPr>
       </w:pPr>
-      <w:bookmarkStart w:id="11" w:name="_Toc65833066"/>
+      <w:bookmarkStart w:id="11" w:name="_Toc66897912"/>
       <w:r>
         <w:rPr>
           <w:b/>
@@ -10493,7 +10985,7 @@
           <w:szCs w:val="40"/>
         </w:rPr>
       </w:pPr>
-      <w:bookmarkStart w:id="12" w:name="_Toc65833067"/>
+      <w:bookmarkStart w:id="12" w:name="_Toc66897913"/>
       <w:r>
         <w:rPr>
           <w:b/>
@@ -11489,7 +11981,7 @@
           <w:szCs w:val="40"/>
         </w:rPr>
       </w:pPr>
-      <w:bookmarkStart w:id="13" w:name="_Toc65833068"/>
+      <w:bookmarkStart w:id="13" w:name="_Toc66897914"/>
       <w:r>
         <w:rPr>
           <w:b/>
@@ -11540,7 +12032,7 @@
           <w:szCs w:val="40"/>
         </w:rPr>
       </w:pPr>
-      <w:bookmarkStart w:id="14" w:name="_Toc65833069"/>
+      <w:bookmarkStart w:id="14" w:name="_Toc66897915"/>
       <w:r>
         <w:rPr>
           <w:b/>
@@ -11609,7 +12101,7 @@
           <w:szCs w:val="40"/>
         </w:rPr>
       </w:pPr>
-      <w:bookmarkStart w:id="15" w:name="_Toc65833070"/>
+      <w:bookmarkStart w:id="15" w:name="_Toc66897916"/>
       <w:r>
         <w:rPr>
           <w:b/>
@@ -11656,7 +12148,7 @@
           <w:szCs w:val="40"/>
         </w:rPr>
       </w:pPr>
-      <w:bookmarkStart w:id="16" w:name="_Toc65833071"/>
+      <w:bookmarkStart w:id="16" w:name="_Toc66897917"/>
       <w:r>
         <w:rPr>
           <w:b/>
@@ -11748,7 +12240,7 @@
           <w:szCs w:val="40"/>
         </w:rPr>
       </w:pPr>
-      <w:bookmarkStart w:id="17" w:name="_Toc65833072"/>
+      <w:bookmarkStart w:id="17" w:name="_Toc66897918"/>
       <w:r>
         <w:rPr>
           <w:b/>
@@ -11912,7 +12404,7 @@
           <w:szCs w:val="40"/>
         </w:rPr>
       </w:pPr>
-      <w:bookmarkStart w:id="18" w:name="_Toc65833073"/>
+      <w:bookmarkStart w:id="18" w:name="_Toc66897919"/>
       <w:r>
         <w:rPr>
           <w:b/>
@@ -12010,7 +12502,7 @@
           <w:szCs w:val="40"/>
         </w:rPr>
       </w:pPr>
-      <w:bookmarkStart w:id="19" w:name="_Toc65833074"/>
+      <w:bookmarkStart w:id="19" w:name="_Toc66897920"/>
       <w:r>
         <w:rPr>
           <w:b/>
@@ -12074,7 +12566,7 @@
           <w:szCs w:val="40"/>
         </w:rPr>
       </w:pPr>
-      <w:bookmarkStart w:id="20" w:name="_Toc65833075"/>
+      <w:bookmarkStart w:id="20" w:name="_Toc66897921"/>
       <w:r>
         <w:rPr>
           <w:b/>
@@ -12146,7 +12638,7 @@
           <w:szCs w:val="40"/>
         </w:rPr>
       </w:pPr>
-      <w:bookmarkStart w:id="21" w:name="_Toc65833076"/>
+      <w:bookmarkStart w:id="21" w:name="_Toc66897922"/>
       <w:r>
         <w:rPr>
           <w:b/>
@@ -12204,7 +12696,7 @@
           <w:szCs w:val="40"/>
         </w:rPr>
       </w:pPr>
-      <w:bookmarkStart w:id="22" w:name="_Toc65833077"/>
+      <w:bookmarkStart w:id="22" w:name="_Toc66897923"/>
       <w:r>
         <w:rPr>
           <w:b/>
@@ -12300,7 +12792,7 @@
           <w:szCs w:val="40"/>
         </w:rPr>
       </w:pPr>
-      <w:bookmarkStart w:id="23" w:name="_Toc65833078"/>
+      <w:bookmarkStart w:id="23" w:name="_Toc66897924"/>
       <w:r>
         <w:rPr>
           <w:b/>
@@ -12760,7 +13252,7 @@
           <w:szCs w:val="40"/>
         </w:rPr>
       </w:pPr>
-      <w:bookmarkStart w:id="24" w:name="_Toc65833079"/>
+      <w:bookmarkStart w:id="24" w:name="_Toc66897925"/>
       <w:r>
         <w:rPr>
           <w:b/>
@@ -12807,7 +13299,7 @@
           <w:szCs w:val="40"/>
         </w:rPr>
       </w:pPr>
-      <w:bookmarkStart w:id="25" w:name="_Toc65833080"/>
+      <w:bookmarkStart w:id="25" w:name="_Toc66897926"/>
       <w:r>
         <w:rPr>
           <w:b/>
@@ -12896,7 +13388,7 @@
           <w:szCs w:val="40"/>
         </w:rPr>
       </w:pPr>
-      <w:bookmarkStart w:id="26" w:name="_Toc65833081"/>
+      <w:bookmarkStart w:id="26" w:name="_Toc66897927"/>
       <w:r>
         <w:rPr>
           <w:b/>
@@ -12958,7 +13450,7 @@
           <w:szCs w:val="40"/>
         </w:rPr>
       </w:pPr>
-      <w:bookmarkStart w:id="27" w:name="_Toc65833082"/>
+      <w:bookmarkStart w:id="27" w:name="_Toc66897928"/>
       <w:r>
         <w:rPr>
           <w:b/>
@@ -12997,7 +13489,7 @@
           <w:szCs w:val="40"/>
         </w:rPr>
       </w:pPr>
-      <w:bookmarkStart w:id="28" w:name="_Toc65833083"/>
+      <w:bookmarkStart w:id="28" w:name="_Toc66897929"/>
       <w:r>
         <w:rPr>
           <w:b/>
@@ -13119,7 +13611,7 @@
           <w:szCs w:val="40"/>
         </w:rPr>
       </w:pPr>
-      <w:bookmarkStart w:id="29" w:name="_Toc65833084"/>
+      <w:bookmarkStart w:id="29" w:name="_Toc66897930"/>
       <w:r>
         <w:rPr>
           <w:b/>
@@ -13169,7 +13661,7 @@
           <w:szCs w:val="40"/>
         </w:rPr>
       </w:pPr>
-      <w:bookmarkStart w:id="30" w:name="_Toc65833085"/>
+      <w:bookmarkStart w:id="30" w:name="_Toc66897931"/>
       <w:r>
         <w:rPr>
           <w:b/>
@@ -13255,7 +13747,7 @@
           <w:szCs w:val="40"/>
         </w:rPr>
       </w:pPr>
-      <w:bookmarkStart w:id="31" w:name="_Toc65833086"/>
+      <w:bookmarkStart w:id="31" w:name="_Toc66897932"/>
       <w:r>
         <w:rPr>
           <w:b/>
@@ -13309,7 +13801,7 @@
           <w:szCs w:val="40"/>
         </w:rPr>
       </w:pPr>
-      <w:bookmarkStart w:id="32" w:name="_Toc65833087"/>
+      <w:bookmarkStart w:id="32" w:name="_Toc66897933"/>
       <w:r>
         <w:rPr>
           <w:b/>
@@ -13396,7 +13888,7 @@
           <w:szCs w:val="40"/>
         </w:rPr>
       </w:pPr>
-      <w:bookmarkStart w:id="33" w:name="_Toc65833088"/>
+      <w:bookmarkStart w:id="33" w:name="_Toc66897934"/>
       <w:r>
         <w:rPr>
           <w:b/>
@@ -13481,7 +13973,7 @@
           <w:szCs w:val="40"/>
         </w:rPr>
       </w:pPr>
-      <w:bookmarkStart w:id="34" w:name="_Toc65833089"/>
+      <w:bookmarkStart w:id="34" w:name="_Toc66897935"/>
       <w:r>
         <w:rPr>
           <w:b/>
@@ -13563,7 +14055,7 @@
         <w:jc w:val="center"/>
         <w:outlineLvl w:val="0"/>
       </w:pPr>
-      <w:bookmarkStart w:id="35" w:name="_Toc65833090"/>
+      <w:bookmarkStart w:id="35" w:name="_Toc66897936"/>
       <w:r>
         <w:rPr>
           <w:b/>
@@ -13676,7 +14168,7 @@
           <w:szCs w:val="40"/>
         </w:rPr>
       </w:pPr>
-      <w:bookmarkStart w:id="36" w:name="_Toc65833091"/>
+      <w:bookmarkStart w:id="36" w:name="_Toc66897937"/>
       <w:r>
         <w:rPr>
           <w:b/>
@@ -15050,7 +15542,7 @@
           <w:szCs w:val="40"/>
         </w:rPr>
       </w:pPr>
-      <w:bookmarkStart w:id="37" w:name="_Toc65833092"/>
+      <w:bookmarkStart w:id="37" w:name="_Toc66897938"/>
       <w:r>
         <w:rPr>
           <w:b/>
@@ -15202,7 +15694,7 @@
           <w:szCs w:val="40"/>
         </w:rPr>
       </w:pPr>
-      <w:bookmarkStart w:id="38" w:name="_Toc65833093"/>
+      <w:bookmarkStart w:id="38" w:name="_Toc66897939"/>
       <w:r>
         <w:rPr>
           <w:b/>
@@ -15251,7 +15743,7 @@
           <w:szCs w:val="40"/>
         </w:rPr>
       </w:pPr>
-      <w:bookmarkStart w:id="39" w:name="_Toc65833094"/>
+      <w:bookmarkStart w:id="39" w:name="_Toc66897940"/>
       <w:r>
         <w:rPr>
           <w:b/>
@@ -15453,7 +15945,7 @@
           <w:szCs w:val="40"/>
         </w:rPr>
       </w:pPr>
-      <w:bookmarkStart w:id="40" w:name="_Toc65833095"/>
+      <w:bookmarkStart w:id="40" w:name="_Toc66897941"/>
       <w:r>
         <w:rPr>
           <w:b/>
@@ -15611,7 +16103,7 @@
           <w:szCs w:val="40"/>
         </w:rPr>
       </w:pPr>
-      <w:bookmarkStart w:id="41" w:name="_Toc65833096"/>
+      <w:bookmarkStart w:id="41" w:name="_Toc66897942"/>
       <w:r>
         <w:rPr>
           <w:b/>
@@ -17168,7 +17660,7 @@
           <w:szCs w:val="40"/>
         </w:rPr>
       </w:pPr>
-      <w:bookmarkStart w:id="42" w:name="_Toc65833097"/>
+      <w:bookmarkStart w:id="42" w:name="_Toc66897943"/>
       <w:r>
         <w:rPr>
           <w:b/>
@@ -17217,7 +17709,7 @@
           <w:szCs w:val="40"/>
         </w:rPr>
       </w:pPr>
-      <w:bookmarkStart w:id="43" w:name="_Toc65833098"/>
+      <w:bookmarkStart w:id="43" w:name="_Toc66897944"/>
       <w:r>
         <w:rPr>
           <w:b/>
@@ -17501,7 +17993,7 @@
           <w:szCs w:val="40"/>
         </w:rPr>
       </w:pPr>
-      <w:bookmarkStart w:id="44" w:name="_Toc65833099"/>
+      <w:bookmarkStart w:id="44" w:name="_Toc66897945"/>
       <w:r>
         <w:rPr>
           <w:b/>
@@ -17667,7 +18159,7 @@
           <w:szCs w:val="40"/>
         </w:rPr>
       </w:pPr>
-      <w:bookmarkStart w:id="45" w:name="_Toc65833100"/>
+      <w:bookmarkStart w:id="45" w:name="_Toc66897946"/>
       <w:r>
         <w:rPr>
           <w:b/>
@@ -17761,7 +18253,7 @@
           <w:szCs w:val="40"/>
         </w:rPr>
       </w:pPr>
-      <w:bookmarkStart w:id="46" w:name="_Toc65833101"/>
+      <w:bookmarkStart w:id="46" w:name="_Toc66897947"/>
       <w:r>
         <w:rPr>
           <w:b/>
@@ -17835,7 +18327,7 @@
           <w:szCs w:val="40"/>
         </w:rPr>
       </w:pPr>
-      <w:bookmarkStart w:id="47" w:name="_Toc65833102"/>
+      <w:bookmarkStart w:id="47" w:name="_Toc66897948"/>
       <w:r>
         <w:rPr>
           <w:b/>
@@ -17913,7 +18405,7 @@
           <w:szCs w:val="40"/>
         </w:rPr>
       </w:pPr>
-      <w:bookmarkStart w:id="48" w:name="_Toc65833103"/>
+      <w:bookmarkStart w:id="48" w:name="_Toc66897949"/>
       <w:r>
         <w:rPr>
           <w:b/>
@@ -18106,7 +18598,7 @@
           <w:szCs w:val="40"/>
         </w:rPr>
       </w:pPr>
-      <w:bookmarkStart w:id="49" w:name="_Toc65833104"/>
+      <w:bookmarkStart w:id="49" w:name="_Toc66897950"/>
       <w:r>
         <w:rPr>
           <w:b/>
@@ -18157,7 +18649,7 @@
           <w:szCs w:val="40"/>
         </w:rPr>
       </w:pPr>
-      <w:bookmarkStart w:id="50" w:name="_Toc65833105"/>
+      <w:bookmarkStart w:id="50" w:name="_Toc66897951"/>
       <w:r>
         <w:rPr>
           <w:b/>
@@ -18945,7 +19437,7 @@
           <w:szCs w:val="40"/>
         </w:rPr>
       </w:pPr>
-      <w:bookmarkStart w:id="51" w:name="_Toc65833106"/>
+      <w:bookmarkStart w:id="51" w:name="_Toc66897952"/>
       <w:r>
         <w:rPr>
           <w:b/>
@@ -19033,7 +19525,7 @@
           <w:szCs w:val="40"/>
         </w:rPr>
       </w:pPr>
-      <w:bookmarkStart w:id="52" w:name="_Toc65833107"/>
+      <w:bookmarkStart w:id="52" w:name="_Toc66897953"/>
       <w:r>
         <w:rPr>
           <w:b/>
@@ -19227,7 +19719,7 @@
           <w:szCs w:val="40"/>
         </w:rPr>
       </w:pPr>
-      <w:bookmarkStart w:id="53" w:name="_Toc65833108"/>
+      <w:bookmarkStart w:id="53" w:name="_Toc66897954"/>
       <w:r>
         <w:rPr>
           <w:b/>
@@ -19323,7 +19815,7 @@
           <w:szCs w:val="40"/>
         </w:rPr>
       </w:pPr>
-      <w:bookmarkStart w:id="54" w:name="_Toc65833109"/>
+      <w:bookmarkStart w:id="54" w:name="_Toc66897955"/>
       <w:r>
         <w:rPr>
           <w:b/>
@@ -19389,7 +19881,7 @@
           <w:szCs w:val="40"/>
         </w:rPr>
       </w:pPr>
-      <w:bookmarkStart w:id="55" w:name="_Toc65833110"/>
+      <w:bookmarkStart w:id="55" w:name="_Toc66897956"/>
       <w:r>
         <w:rPr>
           <w:b/>
@@ -21241,7 +21733,7 @@
           <w:szCs w:val="40"/>
         </w:rPr>
       </w:pPr>
-      <w:bookmarkStart w:id="56" w:name="_Toc65833111"/>
+      <w:bookmarkStart w:id="56" w:name="_Toc66897957"/>
       <w:r>
         <w:rPr>
           <w:b/>
@@ -21353,7 +21845,7 @@
           <w:szCs w:val="40"/>
         </w:rPr>
       </w:pPr>
-      <w:bookmarkStart w:id="57" w:name="_Toc65833112"/>
+      <w:bookmarkStart w:id="57" w:name="_Toc66897958"/>
       <w:r>
         <w:rPr>
           <w:b/>
@@ -21618,7 +22110,7 @@
           <w:szCs w:val="40"/>
         </w:rPr>
       </w:pPr>
-      <w:bookmarkStart w:id="58" w:name="_Toc65833113"/>
+      <w:bookmarkStart w:id="58" w:name="_Toc66897959"/>
       <w:r>
         <w:rPr>
           <w:b/>
@@ -21777,7 +22269,7 @@
           <w:szCs w:val="40"/>
         </w:rPr>
       </w:pPr>
-      <w:bookmarkStart w:id="59" w:name="_Toc65833114"/>
+      <w:bookmarkStart w:id="59" w:name="_Toc66897960"/>
       <w:r>
         <w:rPr>
           <w:b/>
@@ -21825,7 +22317,7 @@
           <w:szCs w:val="40"/>
         </w:rPr>
       </w:pPr>
-      <w:bookmarkStart w:id="60" w:name="_Toc65833115"/>
+      <w:bookmarkStart w:id="60" w:name="_Toc66897961"/>
       <w:r>
         <w:rPr>
           <w:b/>
@@ -21932,7 +22424,7 @@
           <w:szCs w:val="40"/>
         </w:rPr>
       </w:pPr>
-      <w:bookmarkStart w:id="61" w:name="_Toc65833116"/>
+      <w:bookmarkStart w:id="61" w:name="_Toc66897962"/>
       <w:r>
         <w:rPr>
           <w:b/>
@@ -22046,7 +22538,7 @@
           <w:szCs w:val="40"/>
         </w:rPr>
       </w:pPr>
-      <w:bookmarkStart w:id="62" w:name="_Toc65833117"/>
+      <w:bookmarkStart w:id="62" w:name="_Toc66897963"/>
       <w:r>
         <w:rPr>
           <w:b/>
@@ -22318,7 +22810,7 @@
           <w:szCs w:val="40"/>
         </w:rPr>
       </w:pPr>
-      <w:bookmarkStart w:id="63" w:name="_Toc65833118"/>
+      <w:bookmarkStart w:id="63" w:name="_Toc66897964"/>
       <w:r>
         <w:rPr>
           <w:b/>
@@ -23207,7 +23699,7 @@
           <w:szCs w:val="40"/>
         </w:rPr>
       </w:pPr>
-      <w:bookmarkStart w:id="64" w:name="_Toc65833119"/>
+      <w:bookmarkStart w:id="64" w:name="_Toc66897965"/>
       <w:r>
         <w:rPr>
           <w:b/>
@@ -23247,7 +23739,7 @@
           <w:szCs w:val="40"/>
         </w:rPr>
       </w:pPr>
-      <w:bookmarkStart w:id="65" w:name="_Toc65833120"/>
+      <w:bookmarkStart w:id="65" w:name="_Toc66897966"/>
       <w:r>
         <w:rPr>
           <w:b/>
@@ -23413,7 +23905,7 @@
           <w:szCs w:val="40"/>
         </w:rPr>
       </w:pPr>
-      <w:bookmarkStart w:id="66" w:name="_Toc65833121"/>
+      <w:bookmarkStart w:id="66" w:name="_Toc66897967"/>
       <w:r>
         <w:rPr>
           <w:b/>
@@ -23948,7 +24440,7 @@
           <w:szCs w:val="40"/>
         </w:rPr>
       </w:pPr>
-      <w:bookmarkStart w:id="67" w:name="_Toc65833122"/>
+      <w:bookmarkStart w:id="67" w:name="_Toc66897968"/>
       <w:r>
         <w:rPr>
           <w:b/>
@@ -24513,7 +25005,7 @@
           <w:szCs w:val="40"/>
         </w:rPr>
       </w:pPr>
-      <w:bookmarkStart w:id="68" w:name="_Toc65833123"/>
+      <w:bookmarkStart w:id="68" w:name="_Toc66897969"/>
       <w:r>
         <w:rPr>
           <w:b/>
@@ -26781,7 +27273,7 @@
           <w:szCs w:val="40"/>
         </w:rPr>
       </w:pPr>
-      <w:bookmarkStart w:id="69" w:name="_Toc65833124"/>
+      <w:bookmarkStart w:id="69" w:name="_Toc66897970"/>
       <w:r>
         <w:rPr>
           <w:b/>
@@ -28267,7 +28759,7 @@
           <w:szCs w:val="40"/>
         </w:rPr>
       </w:pPr>
-      <w:bookmarkStart w:id="70" w:name="_Toc65833125"/>
+      <w:bookmarkStart w:id="70" w:name="_Toc66897971"/>
       <w:r>
         <w:rPr>
           <w:b/>
@@ -29436,7 +29928,7 @@
           <w:szCs w:val="40"/>
         </w:rPr>
       </w:pPr>
-      <w:bookmarkStart w:id="71" w:name="_Toc65833126"/>
+      <w:bookmarkStart w:id="71" w:name="_Toc66897972"/>
       <w:r>
         <w:rPr>
           <w:b/>
@@ -29513,7 +30005,7 @@
           <w:szCs w:val="40"/>
         </w:rPr>
       </w:pPr>
-      <w:bookmarkStart w:id="72" w:name="_Toc65833127"/>
+      <w:bookmarkStart w:id="72" w:name="_Toc66897973"/>
       <w:r>
         <w:rPr>
           <w:b/>
@@ -31970,7 +32462,7 @@
           <w:szCs w:val="40"/>
         </w:rPr>
       </w:pPr>
-      <w:bookmarkStart w:id="73" w:name="_Toc65833128"/>
+      <w:bookmarkStart w:id="73" w:name="_Toc66897974"/>
       <w:r>
         <w:rPr>
           <w:b/>
@@ -32239,7 +32731,7 @@
           <w:szCs w:val="40"/>
         </w:rPr>
       </w:pPr>
-      <w:bookmarkStart w:id="74" w:name="_Toc65833129"/>
+      <w:bookmarkStart w:id="74" w:name="_Toc66897975"/>
       <w:r>
         <w:rPr>
           <w:b/>
@@ -32279,7 +32771,7 @@
           <w:szCs w:val="40"/>
         </w:rPr>
       </w:pPr>
-      <w:bookmarkStart w:id="75" w:name="_Toc65833130"/>
+      <w:bookmarkStart w:id="75" w:name="_Toc66897976"/>
       <w:r>
         <w:rPr>
           <w:b/>
@@ -33044,7 +33536,7 @@
           <w:szCs w:val="40"/>
         </w:rPr>
       </w:pPr>
-      <w:bookmarkStart w:id="76" w:name="_Toc65833131"/>
+      <w:bookmarkStart w:id="76" w:name="_Toc66897977"/>
       <w:r>
         <w:rPr>
           <w:b/>
@@ -33159,7 +33651,7 @@
           <w:szCs w:val="40"/>
         </w:rPr>
       </w:pPr>
-      <w:bookmarkStart w:id="77" w:name="_Toc65833132"/>
+      <w:bookmarkStart w:id="77" w:name="_Toc66897978"/>
       <w:r>
         <w:rPr>
           <w:b/>
@@ -33239,7 +33731,7 @@
           <w:szCs w:val="40"/>
         </w:rPr>
       </w:pPr>
-      <w:bookmarkStart w:id="78" w:name="_Toc65833133"/>
+      <w:bookmarkStart w:id="78" w:name="_Toc66897979"/>
       <w:r>
         <w:rPr>
           <w:b/>
@@ -33392,7 +33884,7 @@
         </w:rPr>
         <w:t xml:space="preserve"> </w:t>
       </w:r>
-      <w:bookmarkStart w:id="79" w:name="_Toc65833134"/>
+      <w:bookmarkStart w:id="79" w:name="_Toc66897980"/>
       <w:r>
         <w:rPr>
           <w:b/>
@@ -34281,7 +34773,7 @@
           <w:szCs w:val="40"/>
         </w:rPr>
       </w:pPr>
-      <w:bookmarkStart w:id="80" w:name="_Toc65833135"/>
+      <w:bookmarkStart w:id="80" w:name="_Toc66897981"/>
       <w:r>
         <w:rPr>
           <w:b/>
@@ -34999,7 +35491,7 @@
           <w:szCs w:val="40"/>
         </w:rPr>
       </w:pPr>
-      <w:bookmarkStart w:id="81" w:name="_Toc65833136"/>
+      <w:bookmarkStart w:id="81" w:name="_Toc66897982"/>
       <w:r>
         <w:rPr>
           <w:b/>
@@ -35510,7 +36002,7 @@
           <w:szCs w:val="40"/>
         </w:rPr>
       </w:pPr>
-      <w:bookmarkStart w:id="82" w:name="_Toc65833137"/>
+      <w:bookmarkStart w:id="82" w:name="_Toc66897983"/>
       <w:r>
         <w:rPr>
           <w:b/>
@@ -36306,7 +36798,7 @@
           <w:szCs w:val="40"/>
         </w:rPr>
       </w:pPr>
-      <w:bookmarkStart w:id="83" w:name="_Toc65833138"/>
+      <w:bookmarkStart w:id="83" w:name="_Toc66897984"/>
       <w:r>
         <w:rPr>
           <w:b/>
@@ -37941,7 +38433,7 @@
           <w:szCs w:val="40"/>
         </w:rPr>
       </w:pPr>
-      <w:bookmarkStart w:id="84" w:name="_Toc65833139"/>
+      <w:bookmarkStart w:id="84" w:name="_Toc66897985"/>
       <w:r>
         <w:rPr>
           <w:b/>
@@ -38038,7 +38530,7 @@
           <w:szCs w:val="40"/>
         </w:rPr>
       </w:pPr>
-      <w:bookmarkStart w:id="85" w:name="_Toc65833140"/>
+      <w:bookmarkStart w:id="85" w:name="_Toc66897986"/>
       <w:r>
         <w:rPr>
           <w:b/>
@@ -38086,7 +38578,7 @@
           <w:szCs w:val="40"/>
         </w:rPr>
       </w:pPr>
-      <w:bookmarkStart w:id="86" w:name="_Toc65833141"/>
+      <w:bookmarkStart w:id="86" w:name="_Toc66897987"/>
       <w:r>
         <w:rPr>
           <w:b/>
@@ -38123,7 +38615,7 @@
           <w:szCs w:val="40"/>
         </w:rPr>
       </w:pPr>
-      <w:bookmarkStart w:id="87" w:name="_Toc65833142"/>
+      <w:bookmarkStart w:id="87" w:name="_Toc66897988"/>
       <w:r>
         <w:rPr>
           <w:b/>
@@ -38478,7 +38970,7 @@
           <w:szCs w:val="40"/>
         </w:rPr>
       </w:pPr>
-      <w:bookmarkStart w:id="88" w:name="_Toc65833143"/>
+      <w:bookmarkStart w:id="88" w:name="_Toc66897989"/>
       <w:r>
         <w:rPr>
           <w:b/>
@@ -38588,7 +39080,7 @@
           <w:szCs w:val="40"/>
         </w:rPr>
       </w:pPr>
-      <w:bookmarkStart w:id="89" w:name="_Toc65833144"/>
+      <w:bookmarkStart w:id="89" w:name="_Toc66897990"/>
       <w:r>
         <w:rPr>
           <w:b/>
@@ -38714,7 +39206,7 @@
           <w:szCs w:val="40"/>
         </w:rPr>
       </w:pPr>
-      <w:bookmarkStart w:id="90" w:name="_Toc65833145"/>
+      <w:bookmarkStart w:id="90" w:name="_Toc66897991"/>
       <w:r>
         <w:rPr>
           <w:b/>
@@ -40040,7 +40532,7 @@
           <w:szCs w:val="40"/>
         </w:rPr>
       </w:pPr>
-      <w:bookmarkStart w:id="91" w:name="_Toc65833146"/>
+      <w:bookmarkStart w:id="91" w:name="_Toc66897992"/>
       <w:r>
         <w:rPr>
           <w:b/>
@@ -42175,7 +42667,7 @@
           <w:szCs w:val="40"/>
         </w:rPr>
       </w:pPr>
-      <w:bookmarkStart w:id="92" w:name="_Toc65833147"/>
+      <w:bookmarkStart w:id="92" w:name="_Toc66897993"/>
       <w:r>
         <w:rPr>
           <w:b/>
@@ -42250,7 +42742,7 @@
         </w:rPr>
         <w:t xml:space="preserve"> </w:t>
       </w:r>
-      <w:bookmarkStart w:id="93" w:name="_Toc65833148"/>
+      <w:bookmarkStart w:id="93" w:name="_Toc66897994"/>
       <w:r>
         <w:rPr>
           <w:b/>
@@ -42294,7 +42786,7 @@
           <w:szCs w:val="40"/>
         </w:rPr>
       </w:pPr>
-      <w:bookmarkStart w:id="94" w:name="_Toc65833149"/>
+      <w:bookmarkStart w:id="94" w:name="_Toc66897995"/>
       <w:r>
         <w:rPr>
           <w:b/>
@@ -43162,7 +43654,7 @@
           <w:szCs w:val="40"/>
         </w:rPr>
       </w:pPr>
-      <w:bookmarkStart w:id="95" w:name="_Toc65833150"/>
+      <w:bookmarkStart w:id="95" w:name="_Toc66897996"/>
       <w:r>
         <w:rPr>
           <w:b/>
@@ -43448,7 +43940,7 @@
           <w:szCs w:val="40"/>
         </w:rPr>
       </w:pPr>
-      <w:bookmarkStart w:id="96" w:name="_Toc65833151"/>
+      <w:bookmarkStart w:id="96" w:name="_Toc66897997"/>
       <w:r>
         <w:rPr>
           <w:b/>
@@ -44521,7 +45013,7 @@
         </w:rPr>
         <w:t xml:space="preserve"> </w:t>
       </w:r>
-      <w:bookmarkStart w:id="97" w:name="_Toc65833152"/>
+      <w:bookmarkStart w:id="97" w:name="_Toc66897998"/>
       <w:r>
         <w:rPr>
           <w:b/>
@@ -45611,7 +46103,7 @@
         </w:rPr>
       </w:pPr>
       <w:bookmarkStart w:id="98" w:name="_Toc61212915"/>
-      <w:bookmarkStart w:id="99" w:name="_Toc65833153"/>
+      <w:bookmarkStart w:id="99" w:name="_Toc66897999"/>
       <w:r>
         <w:rPr>
           <w:b/>
@@ -47110,7 +47602,7 @@
         </w:rPr>
       </w:pPr>
       <w:bookmarkStart w:id="100" w:name="_Toc61212916"/>
-      <w:bookmarkStart w:id="101" w:name="_Toc65833154"/>
+      <w:bookmarkStart w:id="101" w:name="_Toc66898000"/>
       <w:r>
         <w:rPr>
           <w:b/>
@@ -48120,7 +48612,7 @@
           <w:szCs w:val="40"/>
         </w:rPr>
       </w:pPr>
-      <w:bookmarkStart w:id="102" w:name="_Toc65833155"/>
+      <w:bookmarkStart w:id="102" w:name="_Toc66898001"/>
       <w:r>
         <w:rPr>
           <w:b/>
@@ -48479,7 +48971,7 @@
           <w:szCs w:val="40"/>
         </w:rPr>
       </w:pPr>
-      <w:bookmarkStart w:id="103" w:name="_Toc65833156"/>
+      <w:bookmarkStart w:id="103" w:name="_Toc66898002"/>
       <w:r>
         <w:rPr>
           <w:b/>
@@ -48590,6 +49082,1309 @@
       </w:r>
     </w:p>
     <w:p/>
+    <w:p>
+      <w:pPr>
+        <w:pStyle w:val="ListParagraph"/>
+        <w:numPr>
+          <w:ilvl w:val="0"/>
+          <w:numId w:val="3"/>
+        </w:numPr>
+        <w:tabs>
+          <w:tab w:val="left" w:pos="1080"/>
+        </w:tabs>
+        <w:jc w:val="center"/>
+        <w:outlineLvl w:val="0"/>
+        <w:rPr>
+          <w:b/>
+          <w:sz w:val="40"/>
+          <w:szCs w:val="40"/>
+        </w:rPr>
+      </w:pPr>
+      <w:bookmarkStart w:id="104" w:name="_Toc66898003"/>
+      <w:r>
+        <w:rPr>
+          <w:b/>
+          <w:sz w:val="40"/>
+          <w:szCs w:val="40"/>
+        </w:rPr>
+        <w:t>useReducer in React</w:t>
+      </w:r>
+      <w:bookmarkEnd w:id="104"/>
+    </w:p>
+    <w:p>
+      <w:pPr>
+        <w:shd w:val="clear" w:color="auto" w:fill="282C34"/>
+        <w:tabs>
+          <w:tab w:val="left" w:pos="916"/>
+          <w:tab w:val="left" w:pos="1832"/>
+          <w:tab w:val="left" w:pos="2748"/>
+          <w:tab w:val="left" w:pos="3664"/>
+          <w:tab w:val="left" w:pos="4580"/>
+          <w:tab w:val="left" w:pos="5496"/>
+          <w:tab w:val="left" w:pos="6412"/>
+          <w:tab w:val="left" w:pos="7328"/>
+          <w:tab w:val="left" w:pos="8244"/>
+          <w:tab w:val="left" w:pos="9160"/>
+          <w:tab w:val="left" w:pos="10076"/>
+          <w:tab w:val="left" w:pos="10992"/>
+          <w:tab w:val="left" w:pos="11908"/>
+          <w:tab w:val="left" w:pos="12824"/>
+          <w:tab w:val="left" w:pos="13740"/>
+          <w:tab w:val="left" w:pos="14656"/>
+        </w:tabs>
+        <w:spacing w:line="300" w:lineRule="atLeast"/>
+        <w:rPr>
+          <w:rFonts w:ascii="Consolas" w:eastAsia="Times New Roman" w:hAnsi="Consolas" w:cs="Courier New"/>
+          <w:color w:val="FFFFFF"/>
+          <w:sz w:val="21"/>
+          <w:szCs w:val="21"/>
+        </w:rPr>
+      </w:pPr>
+      <w:r>
+        <w:rPr>
+          <w:rFonts w:ascii="Consolas" w:eastAsia="Times New Roman" w:hAnsi="Consolas" w:cs="Courier New"/>
+          <w:color w:val="C5A5C5"/>
+          <w:sz w:val="21"/>
+          <w:szCs w:val="21"/>
+        </w:rPr>
+        <w:t>const</w:t>
+      </w:r>
+      <w:r>
+        <w:rPr>
+          <w:rFonts w:ascii="Consolas" w:eastAsia="Times New Roman" w:hAnsi="Consolas" w:cs="Courier New"/>
+          <w:color w:val="FFFFFF"/>
+          <w:sz w:val="21"/>
+          <w:szCs w:val="21"/>
+        </w:rPr>
+        <w:t xml:space="preserve"> </w:t>
+      </w:r>
+      <w:r>
+        <w:rPr>
+          <w:rFonts w:ascii="Consolas" w:eastAsia="Times New Roman" w:hAnsi="Consolas" w:cs="Courier New"/>
+          <w:color w:val="88C6BE"/>
+          <w:sz w:val="21"/>
+          <w:szCs w:val="21"/>
+        </w:rPr>
+        <w:t>[</w:t>
+      </w:r>
+      <w:r>
+        <w:rPr>
+          <w:rFonts w:ascii="Consolas" w:eastAsia="Times New Roman" w:hAnsi="Consolas" w:cs="Courier New"/>
+          <w:color w:val="FFFFFF"/>
+          <w:sz w:val="21"/>
+          <w:szCs w:val="21"/>
+        </w:rPr>
+        <w:t>state</w:t>
+      </w:r>
+      <w:r>
+        <w:rPr>
+          <w:rFonts w:ascii="Consolas" w:eastAsia="Times New Roman" w:hAnsi="Consolas" w:cs="Courier New"/>
+          <w:color w:val="88C6BE"/>
+          <w:sz w:val="21"/>
+          <w:szCs w:val="21"/>
+        </w:rPr>
+        <w:t>,</w:t>
+      </w:r>
+      <w:r>
+        <w:rPr>
+          <w:rFonts w:ascii="Consolas" w:eastAsia="Times New Roman" w:hAnsi="Consolas" w:cs="Courier New"/>
+          <w:color w:val="FFFFFF"/>
+          <w:sz w:val="21"/>
+          <w:szCs w:val="21"/>
+        </w:rPr>
+        <w:t xml:space="preserve"> dispatch</w:t>
+      </w:r>
+      <w:r>
+        <w:rPr>
+          <w:rFonts w:ascii="Consolas" w:eastAsia="Times New Roman" w:hAnsi="Consolas" w:cs="Courier New"/>
+          <w:color w:val="88C6BE"/>
+          <w:sz w:val="21"/>
+          <w:szCs w:val="21"/>
+        </w:rPr>
+        <w:t>]</w:t>
+      </w:r>
+      <w:r>
+        <w:rPr>
+          <w:rFonts w:ascii="Consolas" w:eastAsia="Times New Roman" w:hAnsi="Consolas" w:cs="Courier New"/>
+          <w:color w:val="FFFFFF"/>
+          <w:sz w:val="21"/>
+          <w:szCs w:val="21"/>
+        </w:rPr>
+        <w:t xml:space="preserve"> </w:t>
+      </w:r>
+      <w:r>
+        <w:rPr>
+          <w:rFonts w:ascii="Consolas" w:eastAsia="Times New Roman" w:hAnsi="Consolas" w:cs="Courier New"/>
+          <w:color w:val="D7DEEA"/>
+          <w:sz w:val="21"/>
+          <w:szCs w:val="21"/>
+        </w:rPr>
+        <w:t>=</w:t>
+      </w:r>
+      <w:r>
+        <w:rPr>
+          <w:rFonts w:ascii="Consolas" w:eastAsia="Times New Roman" w:hAnsi="Consolas" w:cs="Courier New"/>
+          <w:color w:val="FFFFFF"/>
+          <w:sz w:val="21"/>
+          <w:szCs w:val="21"/>
+        </w:rPr>
+        <w:t xml:space="preserve"> </w:t>
+      </w:r>
+      <w:r>
+        <w:rPr>
+          <w:rFonts w:ascii="Consolas" w:eastAsia="Times New Roman" w:hAnsi="Consolas" w:cs="Courier New"/>
+          <w:color w:val="79B6F2"/>
+          <w:sz w:val="21"/>
+          <w:szCs w:val="21"/>
+        </w:rPr>
+        <w:t>useReducer</w:t>
+      </w:r>
+      <w:r>
+        <w:rPr>
+          <w:rFonts w:ascii="Consolas" w:eastAsia="Times New Roman" w:hAnsi="Consolas" w:cs="Courier New"/>
+          <w:color w:val="88C6BE"/>
+          <w:sz w:val="21"/>
+          <w:szCs w:val="21"/>
+        </w:rPr>
+        <w:t>(</w:t>
+      </w:r>
+      <w:r>
+        <w:rPr>
+          <w:rFonts w:ascii="Consolas" w:eastAsia="Times New Roman" w:hAnsi="Consolas" w:cs="Courier New"/>
+          <w:color w:val="FFFFFF"/>
+          <w:sz w:val="21"/>
+          <w:szCs w:val="21"/>
+        </w:rPr>
+        <w:t>reducer</w:t>
+      </w:r>
+      <w:r>
+        <w:rPr>
+          <w:rFonts w:ascii="Consolas" w:eastAsia="Times New Roman" w:hAnsi="Consolas" w:cs="Courier New"/>
+          <w:color w:val="88C6BE"/>
+          <w:sz w:val="21"/>
+          <w:szCs w:val="21"/>
+        </w:rPr>
+        <w:t>,</w:t>
+      </w:r>
+      <w:r>
+        <w:rPr>
+          <w:rFonts w:ascii="Consolas" w:eastAsia="Times New Roman" w:hAnsi="Consolas" w:cs="Courier New"/>
+          <w:color w:val="FFFFFF"/>
+          <w:sz w:val="21"/>
+          <w:szCs w:val="21"/>
+        </w:rPr>
+        <w:t xml:space="preserve"> initialArg</w:t>
+      </w:r>
+      <w:r>
+        <w:rPr>
+          <w:rFonts w:ascii="Consolas" w:eastAsia="Times New Roman" w:hAnsi="Consolas" w:cs="Courier New"/>
+          <w:color w:val="88C6BE"/>
+          <w:sz w:val="21"/>
+          <w:szCs w:val="21"/>
+        </w:rPr>
+        <w:t>,</w:t>
+      </w:r>
+      <w:r>
+        <w:rPr>
+          <w:rFonts w:ascii="Consolas" w:eastAsia="Times New Roman" w:hAnsi="Consolas" w:cs="Courier New"/>
+          <w:color w:val="FFFFFF"/>
+          <w:sz w:val="21"/>
+          <w:szCs w:val="21"/>
+        </w:rPr>
+        <w:t xml:space="preserve"> init</w:t>
+      </w:r>
+      <w:r>
+        <w:rPr>
+          <w:rFonts w:ascii="Consolas" w:eastAsia="Times New Roman" w:hAnsi="Consolas" w:cs="Courier New"/>
+          <w:color w:val="88C6BE"/>
+          <w:sz w:val="21"/>
+          <w:szCs w:val="21"/>
+        </w:rPr>
+        <w:t>);</w:t>
+      </w:r>
+    </w:p>
+    <w:p>
+      <w:pPr>
+        <w:tabs>
+          <w:tab w:val="left" w:pos="2189"/>
+        </w:tabs>
+      </w:pPr>
+      <w:r>
+        <w:t>nhận vào reducer, initState</w:t>
+      </w:r>
+    </w:p>
+    <w:p>
+      <w:pPr>
+        <w:tabs>
+          <w:tab w:val="left" w:pos="2189"/>
+        </w:tabs>
+      </w:pPr>
+      <w:r>
+        <w:t>return state và dispatch</w:t>
+      </w:r>
+    </w:p>
+    <w:p>
+      <w:pPr>
+        <w:tabs>
+          <w:tab w:val="left" w:pos="2189"/>
+        </w:tabs>
+      </w:pPr>
+      <w:r>
+        <w:t>dispatch nhận vào 1 action: dispatch({type: 'decrement'})} (action là 1 obj và luôn có thuộc tính mặc định là type)</w:t>
+      </w:r>
+    </w:p>
+    <w:p>
+      <w:pPr>
+        <w:tabs>
+          <w:tab w:val="left" w:pos="2189"/>
+        </w:tabs>
+      </w:pPr>
+      <w:r>
+        <w:t xml:space="preserve">reducer(input của useReducer) dựa vào action.type để quyết định return state như thế nào </w:t>
+      </w:r>
+    </w:p>
+    <w:p>
+      <w:pPr>
+        <w:pStyle w:val="ListParagraph"/>
+        <w:numPr>
+          <w:ilvl w:val="0"/>
+          <w:numId w:val="3"/>
+        </w:numPr>
+        <w:tabs>
+          <w:tab w:val="left" w:pos="1080"/>
+        </w:tabs>
+        <w:jc w:val="center"/>
+        <w:outlineLvl w:val="0"/>
+        <w:rPr>
+          <w:b/>
+          <w:sz w:val="40"/>
+          <w:szCs w:val="40"/>
+        </w:rPr>
+      </w:pPr>
+      <w:bookmarkStart w:id="105" w:name="_Toc66898004"/>
+      <w:r>
+        <w:rPr>
+          <w:b/>
+          <w:sz w:val="40"/>
+          <w:szCs w:val="40"/>
+        </w:rPr>
+        <w:t>useMemo in React</w:t>
+      </w:r>
+      <w:bookmarkEnd w:id="105"/>
+    </w:p>
+    <w:p>
+      <w:pPr>
+        <w:pStyle w:val="HTMLPreformatted"/>
+        <w:shd w:val="clear" w:color="auto" w:fill="F2F2F2"/>
+        <w:spacing w:line="336" w:lineRule="atLeast"/>
+        <w:rPr>
+          <w:rFonts w:ascii="Consolas" w:hAnsi="Consolas"/>
+          <w:color w:val="545454"/>
+        </w:rPr>
+      </w:pPr>
+      <w:r>
+        <w:t xml:space="preserve"> </w:t>
+      </w:r>
+      <w:r>
+        <w:rPr>
+          <w:rStyle w:val="token"/>
+          <w:rFonts w:ascii="Consolas" w:hAnsi="Consolas"/>
+          <w:color w:val="0069FF"/>
+        </w:rPr>
+        <w:t>const</w:t>
+      </w:r>
+      <w:r>
+        <w:rPr>
+          <w:rStyle w:val="HTMLCode"/>
+          <w:rFonts w:ascii="Consolas" w:hAnsi="Consolas"/>
+          <w:color w:val="545454"/>
+        </w:rPr>
+        <w:t xml:space="preserve"> memoizedValue </w:t>
+      </w:r>
+      <w:r>
+        <w:rPr>
+          <w:rStyle w:val="token"/>
+          <w:rFonts w:ascii="Consolas" w:hAnsi="Consolas"/>
+          <w:color w:val="666A71"/>
+        </w:rPr>
+        <w:t>=</w:t>
+      </w:r>
+      <w:r>
+        <w:rPr>
+          <w:rStyle w:val="HTMLCode"/>
+          <w:rFonts w:ascii="Consolas" w:hAnsi="Consolas"/>
+          <w:color w:val="545454"/>
+        </w:rPr>
+        <w:t xml:space="preserve"> </w:t>
+      </w:r>
+      <w:r>
+        <w:rPr>
+          <w:rStyle w:val="token"/>
+          <w:rFonts w:ascii="Consolas" w:hAnsi="Consolas"/>
+          <w:color w:val="545454"/>
+        </w:rPr>
+        <w:t>React</w:t>
+      </w:r>
+      <w:r>
+        <w:rPr>
+          <w:rStyle w:val="token"/>
+          <w:rFonts w:ascii="Consolas" w:hAnsi="Consolas"/>
+          <w:color w:val="666A71"/>
+        </w:rPr>
+        <w:t>.</w:t>
+      </w:r>
+      <w:r>
+        <w:rPr>
+          <w:rStyle w:val="token"/>
+          <w:rFonts w:ascii="Consolas" w:hAnsi="Consolas"/>
+          <w:color w:val="E0276A"/>
+        </w:rPr>
+        <w:t>useMemo</w:t>
+      </w:r>
+      <w:r>
+        <w:rPr>
+          <w:rStyle w:val="token"/>
+          <w:rFonts w:ascii="Consolas" w:hAnsi="Consolas"/>
+          <w:color w:val="666A71"/>
+        </w:rPr>
+        <w:t>(()</w:t>
+      </w:r>
+      <w:r>
+        <w:rPr>
+          <w:rStyle w:val="HTMLCode"/>
+          <w:rFonts w:ascii="Consolas" w:hAnsi="Consolas"/>
+          <w:color w:val="545454"/>
+        </w:rPr>
+        <w:t xml:space="preserve"> </w:t>
+      </w:r>
+      <w:r>
+        <w:rPr>
+          <w:rStyle w:val="token"/>
+          <w:rFonts w:ascii="Consolas" w:hAnsi="Consolas"/>
+          <w:color w:val="666A71"/>
+        </w:rPr>
+        <w:t>=&gt;</w:t>
+      </w:r>
+      <w:r>
+        <w:rPr>
+          <w:rStyle w:val="HTMLCode"/>
+          <w:rFonts w:ascii="Consolas" w:hAnsi="Consolas"/>
+          <w:color w:val="545454"/>
+        </w:rPr>
+        <w:t xml:space="preserve"> </w:t>
+      </w:r>
+      <w:r>
+        <w:rPr>
+          <w:rStyle w:val="token"/>
+          <w:rFonts w:ascii="Consolas" w:hAnsi="Consolas"/>
+          <w:color w:val="E0276A"/>
+        </w:rPr>
+        <w:t>computeExpensiveValue</w:t>
+      </w:r>
+      <w:r>
+        <w:rPr>
+          <w:rStyle w:val="token"/>
+          <w:rFonts w:ascii="Consolas" w:hAnsi="Consolas"/>
+          <w:color w:val="666A71"/>
+        </w:rPr>
+        <w:t>(</w:t>
+      </w:r>
+      <w:r>
+        <w:rPr>
+          <w:rStyle w:val="HTMLCode"/>
+          <w:rFonts w:ascii="Consolas" w:hAnsi="Consolas"/>
+          <w:color w:val="545454"/>
+        </w:rPr>
+        <w:t>a</w:t>
+      </w:r>
+      <w:r>
+        <w:rPr>
+          <w:rStyle w:val="token"/>
+          <w:rFonts w:ascii="Consolas" w:hAnsi="Consolas"/>
+          <w:color w:val="666A71"/>
+        </w:rPr>
+        <w:t>,</w:t>
+      </w:r>
+      <w:r>
+        <w:rPr>
+          <w:rStyle w:val="HTMLCode"/>
+          <w:rFonts w:ascii="Consolas" w:hAnsi="Consolas"/>
+          <w:color w:val="545454"/>
+        </w:rPr>
+        <w:t xml:space="preserve"> b</w:t>
+      </w:r>
+      <w:r>
+        <w:rPr>
+          <w:rStyle w:val="token"/>
+          <w:rFonts w:ascii="Consolas" w:hAnsi="Consolas"/>
+          <w:color w:val="666A71"/>
+        </w:rPr>
+        <w:t>),</w:t>
+      </w:r>
+      <w:r>
+        <w:rPr>
+          <w:rStyle w:val="HTMLCode"/>
+          <w:rFonts w:ascii="Consolas" w:hAnsi="Consolas"/>
+          <w:color w:val="545454"/>
+        </w:rPr>
+        <w:t xml:space="preserve"> </w:t>
+      </w:r>
+      <w:r>
+        <w:rPr>
+          <w:rStyle w:val="token"/>
+          <w:rFonts w:ascii="Consolas" w:hAnsi="Consolas"/>
+          <w:color w:val="666A71"/>
+        </w:rPr>
+        <w:t>[</w:t>
+      </w:r>
+      <w:r>
+        <w:rPr>
+          <w:rStyle w:val="HTMLCode"/>
+          <w:rFonts w:ascii="Consolas" w:hAnsi="Consolas"/>
+          <w:color w:val="545454"/>
+        </w:rPr>
+        <w:t>a</w:t>
+      </w:r>
+      <w:r>
+        <w:rPr>
+          <w:rStyle w:val="token"/>
+          <w:rFonts w:ascii="Consolas" w:hAnsi="Consolas"/>
+          <w:color w:val="666A71"/>
+        </w:rPr>
+        <w:t>]);</w:t>
+      </w:r>
+    </w:p>
+    <w:p>
+      <w:pPr>
+        <w:pStyle w:val="NormalWeb"/>
+        <w:tabs>
+          <w:tab w:val="center" w:pos="5760"/>
+        </w:tabs>
+        <w:spacing w:before="0" w:beforeAutospacing="0" w:after="0" w:afterAutospacing="0"/>
+        <w:rPr>
+          <w:rFonts w:asciiTheme="minorHAnsi" w:eastAsiaTheme="minorHAnsi" w:hAnsiTheme="minorHAnsi" w:cstheme="minorBidi"/>
+          <w:sz w:val="22"/>
+          <w:szCs w:val="22"/>
+        </w:rPr>
+      </w:pPr>
+    </w:p>
+    <w:p>
+      <w:pPr>
+        <w:pStyle w:val="NormalWeb"/>
+        <w:tabs>
+          <w:tab w:val="center" w:pos="5760"/>
+        </w:tabs>
+        <w:spacing w:before="0" w:beforeAutospacing="0" w:after="0" w:afterAutospacing="0"/>
+        <w:rPr>
+          <w:rFonts w:asciiTheme="minorHAnsi" w:eastAsiaTheme="minorHAnsi" w:hAnsiTheme="minorHAnsi" w:cstheme="minorBidi"/>
+          <w:sz w:val="22"/>
+          <w:szCs w:val="22"/>
+        </w:rPr>
+      </w:pPr>
+      <w:r>
+        <w:rPr>
+          <w:rFonts w:asciiTheme="minorHAnsi" w:eastAsiaTheme="minorHAnsi" w:hAnsiTheme="minorHAnsi" w:cstheme="minorBidi"/>
+          <w:sz w:val="22"/>
+          <w:szCs w:val="22"/>
+        </w:rPr>
+        <w:t>Returns a </w:t>
+      </w:r>
+      <w:hyperlink r:id="rId56" w:tgtFrame="_blank" w:history="1">
+        <w:r>
+          <w:rPr>
+            <w:rFonts w:asciiTheme="minorHAnsi" w:eastAsiaTheme="minorHAnsi" w:hAnsiTheme="minorHAnsi" w:cstheme="minorBidi"/>
+            <w:sz w:val="22"/>
+            <w:szCs w:val="22"/>
+          </w:rPr>
+          <w:t>memoized</w:t>
+        </w:r>
+      </w:hyperlink>
+      <w:r>
+        <w:rPr>
+          <w:rFonts w:asciiTheme="minorHAnsi" w:eastAsiaTheme="minorHAnsi" w:hAnsiTheme="minorHAnsi" w:cstheme="minorBidi"/>
+          <w:sz w:val="22"/>
+          <w:szCs w:val="22"/>
+        </w:rPr>
+        <w:t> </w:t>
+      </w:r>
+      <w:r>
+        <w:rPr>
+          <w:rFonts w:asciiTheme="minorHAnsi" w:eastAsiaTheme="minorHAnsi" w:hAnsiTheme="minorHAnsi" w:cstheme="minorBidi"/>
+          <w:b/>
+          <w:sz w:val="22"/>
+          <w:szCs w:val="22"/>
+          <w:u w:val="single"/>
+        </w:rPr>
+        <w:t>value</w:t>
+      </w:r>
+      <w:r>
+        <w:rPr>
+          <w:rFonts w:asciiTheme="minorHAnsi" w:eastAsiaTheme="minorHAnsi" w:hAnsiTheme="minorHAnsi" w:cstheme="minorBidi"/>
+          <w:sz w:val="22"/>
+          <w:szCs w:val="22"/>
+        </w:rPr>
+        <w:t>.</w:t>
+      </w:r>
+      <w:r>
+        <w:rPr>
+          <w:rFonts w:asciiTheme="minorHAnsi" w:eastAsiaTheme="minorHAnsi" w:hAnsiTheme="minorHAnsi" w:cstheme="minorBidi"/>
+          <w:sz w:val="22"/>
+          <w:szCs w:val="22"/>
+        </w:rPr>
+        <w:t xml:space="preserve"> (trả về là 1 giá trị)</w:t>
+      </w:r>
+      <w:r>
+        <w:rPr>
+          <w:rFonts w:asciiTheme="minorHAnsi" w:eastAsiaTheme="minorHAnsi" w:hAnsiTheme="minorHAnsi" w:cstheme="minorBidi"/>
+          <w:sz w:val="22"/>
+          <w:szCs w:val="22"/>
+        </w:rPr>
+        <w:tab/>
+      </w:r>
+    </w:p>
+    <w:p>
+      <w:pPr>
+        <w:tabs>
+          <w:tab w:val="left" w:pos="2189"/>
+        </w:tabs>
+      </w:pPr>
+      <w:r>
+        <w:t xml:space="preserve">useMemo dựa vào dependancy [a]: nếu a changes thì chạy lại hàm </w:t>
+      </w:r>
+      <w:r>
+        <w:t>computeExpensiveValue</w:t>
+      </w:r>
+      <w:r>
+        <w:t>.</w:t>
+      </w:r>
+      <w:r>
+        <w:t xml:space="preserve"> </w:t>
+      </w:r>
+    </w:p>
+    <w:p>
+      <w:pPr>
+        <w:pStyle w:val="ListParagraph"/>
+        <w:numPr>
+          <w:ilvl w:val="0"/>
+          <w:numId w:val="3"/>
+        </w:numPr>
+        <w:tabs>
+          <w:tab w:val="left" w:pos="1080"/>
+        </w:tabs>
+        <w:jc w:val="center"/>
+        <w:outlineLvl w:val="0"/>
+        <w:rPr>
+          <w:b/>
+          <w:sz w:val="40"/>
+          <w:szCs w:val="40"/>
+        </w:rPr>
+      </w:pPr>
+      <w:bookmarkStart w:id="106" w:name="_Toc66898005"/>
+      <w:r>
+        <w:rPr>
+          <w:b/>
+          <w:sz w:val="40"/>
+          <w:szCs w:val="40"/>
+        </w:rPr>
+        <w:t>useCallback in React</w:t>
+      </w:r>
+      <w:bookmarkEnd w:id="106"/>
+    </w:p>
+    <w:p>
+      <w:pPr>
+        <w:pStyle w:val="HTMLPreformatted"/>
+        <w:pBdr>
+          <w:top w:val="single" w:sz="6" w:space="12" w:color="DDDBCC"/>
+          <w:left w:val="single" w:sz="6" w:space="12" w:color="DDDBCC"/>
+          <w:bottom w:val="single" w:sz="6" w:space="12" w:color="DDDBCC"/>
+          <w:right w:val="single" w:sz="6" w:space="12" w:color="DDDBCC"/>
+        </w:pBdr>
+        <w:shd w:val="clear" w:color="auto" w:fill="272822"/>
+        <w:spacing w:before="120" w:after="120"/>
+        <w:rPr>
+          <w:rStyle w:val="HTMLCode"/>
+          <w:rFonts w:ascii="Consolas" w:hAnsi="Consolas"/>
+          <w:color w:val="CCCCCC"/>
+          <w:sz w:val="30"/>
+          <w:szCs w:val="30"/>
+        </w:rPr>
+      </w:pPr>
+      <w:r>
+        <w:rPr>
+          <w:rStyle w:val="token"/>
+          <w:rFonts w:ascii="Consolas" w:hAnsi="Consolas"/>
+          <w:color w:val="CC99CD"/>
+          <w:sz w:val="30"/>
+          <w:szCs w:val="30"/>
+        </w:rPr>
+        <w:t>const</w:t>
+      </w:r>
+      <w:r>
+        <w:rPr>
+          <w:rStyle w:val="HTMLCode"/>
+          <w:rFonts w:ascii="Consolas" w:hAnsi="Consolas"/>
+          <w:color w:val="CCCCCC"/>
+          <w:sz w:val="30"/>
+          <w:szCs w:val="30"/>
+        </w:rPr>
+        <w:t xml:space="preserve"> increment </w:t>
+      </w:r>
+      <w:r>
+        <w:rPr>
+          <w:rStyle w:val="token"/>
+          <w:rFonts w:ascii="Consolas" w:hAnsi="Consolas"/>
+          <w:color w:val="67CDCC"/>
+          <w:sz w:val="30"/>
+          <w:szCs w:val="30"/>
+        </w:rPr>
+        <w:t>=</w:t>
+      </w:r>
+      <w:r>
+        <w:rPr>
+          <w:rStyle w:val="HTMLCode"/>
+          <w:rFonts w:ascii="Consolas" w:hAnsi="Consolas"/>
+          <w:color w:val="CCCCCC"/>
+          <w:sz w:val="30"/>
+          <w:szCs w:val="30"/>
+        </w:rPr>
+        <w:t xml:space="preserve"> </w:t>
+      </w:r>
+      <w:r>
+        <w:rPr>
+          <w:rStyle w:val="token"/>
+          <w:rFonts w:ascii="Consolas" w:hAnsi="Consolas"/>
+          <w:color w:val="F08D49"/>
+          <w:sz w:val="30"/>
+          <w:szCs w:val="30"/>
+        </w:rPr>
+        <w:t>useCallback</w:t>
+      </w:r>
+      <w:r>
+        <w:rPr>
+          <w:rStyle w:val="token"/>
+          <w:rFonts w:ascii="Consolas" w:hAnsi="Consolas"/>
+          <w:color w:val="CCCCCC"/>
+          <w:sz w:val="30"/>
+          <w:szCs w:val="30"/>
+        </w:rPr>
+        <w:t>(()</w:t>
+      </w:r>
+      <w:r>
+        <w:rPr>
+          <w:rStyle w:val="HTMLCode"/>
+          <w:rFonts w:ascii="Consolas" w:hAnsi="Consolas"/>
+          <w:color w:val="CCCCCC"/>
+          <w:sz w:val="30"/>
+          <w:szCs w:val="30"/>
+        </w:rPr>
+        <w:t xml:space="preserve"> </w:t>
+      </w:r>
+      <w:r>
+        <w:rPr>
+          <w:rStyle w:val="token"/>
+          <w:rFonts w:ascii="Consolas" w:hAnsi="Consolas"/>
+          <w:color w:val="67CDCC"/>
+          <w:sz w:val="30"/>
+          <w:szCs w:val="30"/>
+        </w:rPr>
+        <w:t>=&gt;</w:t>
+      </w:r>
+      <w:r>
+        <w:rPr>
+          <w:rStyle w:val="HTMLCode"/>
+          <w:rFonts w:ascii="Consolas" w:hAnsi="Consolas"/>
+          <w:color w:val="CCCCCC"/>
+          <w:sz w:val="30"/>
+          <w:szCs w:val="30"/>
+        </w:rPr>
+        <w:t xml:space="preserve"> </w:t>
+      </w:r>
+      <w:r>
+        <w:rPr>
+          <w:rStyle w:val="token"/>
+          <w:rFonts w:ascii="Consolas" w:hAnsi="Consolas"/>
+          <w:color w:val="CCCCCC"/>
+          <w:sz w:val="30"/>
+          <w:szCs w:val="30"/>
+        </w:rPr>
+        <w:t>{</w:t>
+      </w:r>
+    </w:p>
+    <w:p>
+      <w:pPr>
+        <w:pStyle w:val="HTMLPreformatted"/>
+        <w:pBdr>
+          <w:top w:val="single" w:sz="6" w:space="12" w:color="DDDBCC"/>
+          <w:left w:val="single" w:sz="6" w:space="12" w:color="DDDBCC"/>
+          <w:bottom w:val="single" w:sz="6" w:space="12" w:color="DDDBCC"/>
+          <w:right w:val="single" w:sz="6" w:space="12" w:color="DDDBCC"/>
+        </w:pBdr>
+        <w:shd w:val="clear" w:color="auto" w:fill="272822"/>
+        <w:spacing w:before="120" w:after="120"/>
+        <w:rPr>
+          <w:rStyle w:val="HTMLCode"/>
+          <w:rFonts w:ascii="Consolas" w:hAnsi="Consolas"/>
+          <w:color w:val="CCCCCC"/>
+          <w:sz w:val="30"/>
+          <w:szCs w:val="30"/>
+        </w:rPr>
+      </w:pPr>
+      <w:r>
+        <w:rPr>
+          <w:rStyle w:val="HTMLCode"/>
+          <w:rFonts w:ascii="Consolas" w:hAnsi="Consolas"/>
+          <w:color w:val="CCCCCC"/>
+          <w:sz w:val="30"/>
+          <w:szCs w:val="30"/>
+        </w:rPr>
+        <w:t xml:space="preserve">  </w:t>
+      </w:r>
+      <w:r>
+        <w:rPr>
+          <w:rStyle w:val="token"/>
+          <w:rFonts w:ascii="Consolas" w:hAnsi="Consolas"/>
+          <w:color w:val="F08D49"/>
+          <w:sz w:val="30"/>
+          <w:szCs w:val="30"/>
+        </w:rPr>
+        <w:t>setCount</w:t>
+      </w:r>
+      <w:r>
+        <w:rPr>
+          <w:rStyle w:val="token"/>
+          <w:rFonts w:ascii="Consolas" w:hAnsi="Consolas"/>
+          <w:color w:val="CCCCCC"/>
+          <w:sz w:val="30"/>
+          <w:szCs w:val="30"/>
+        </w:rPr>
+        <w:t>(</w:t>
+      </w:r>
+      <w:r>
+        <w:rPr>
+          <w:rStyle w:val="HTMLCode"/>
+          <w:rFonts w:ascii="Consolas" w:hAnsi="Consolas"/>
+          <w:color w:val="CCCCCC"/>
+          <w:sz w:val="30"/>
+          <w:szCs w:val="30"/>
+        </w:rPr>
+        <w:t xml:space="preserve">count </w:t>
+      </w:r>
+      <w:r>
+        <w:rPr>
+          <w:rStyle w:val="token"/>
+          <w:rFonts w:ascii="Consolas" w:hAnsi="Consolas"/>
+          <w:color w:val="67CDCC"/>
+          <w:sz w:val="30"/>
+          <w:szCs w:val="30"/>
+        </w:rPr>
+        <w:t>+</w:t>
+      </w:r>
+      <w:r>
+        <w:rPr>
+          <w:rStyle w:val="HTMLCode"/>
+          <w:rFonts w:ascii="Consolas" w:hAnsi="Consolas"/>
+          <w:color w:val="CCCCCC"/>
+          <w:sz w:val="30"/>
+          <w:szCs w:val="30"/>
+        </w:rPr>
+        <w:t xml:space="preserve"> </w:t>
+      </w:r>
+      <w:r>
+        <w:rPr>
+          <w:rStyle w:val="token"/>
+          <w:rFonts w:ascii="Consolas" w:hAnsi="Consolas"/>
+          <w:color w:val="F08D49"/>
+          <w:sz w:val="30"/>
+          <w:szCs w:val="30"/>
+        </w:rPr>
+        <w:t>1</w:t>
+      </w:r>
+      <w:r>
+        <w:rPr>
+          <w:rStyle w:val="token"/>
+          <w:rFonts w:ascii="Consolas" w:hAnsi="Consolas"/>
+          <w:color w:val="CCCCCC"/>
+          <w:sz w:val="30"/>
+          <w:szCs w:val="30"/>
+        </w:rPr>
+        <w:t>)</w:t>
+      </w:r>
+    </w:p>
+    <w:p>
+      <w:pPr>
+        <w:pStyle w:val="HTMLPreformatted"/>
+        <w:pBdr>
+          <w:top w:val="single" w:sz="6" w:space="12" w:color="DDDBCC"/>
+          <w:left w:val="single" w:sz="6" w:space="12" w:color="DDDBCC"/>
+          <w:bottom w:val="single" w:sz="6" w:space="12" w:color="DDDBCC"/>
+          <w:right w:val="single" w:sz="6" w:space="12" w:color="DDDBCC"/>
+        </w:pBdr>
+        <w:shd w:val="clear" w:color="auto" w:fill="272822"/>
+        <w:spacing w:before="120" w:after="120"/>
+        <w:rPr>
+          <w:rStyle w:val="token"/>
+          <w:rFonts w:ascii="Consolas" w:hAnsi="Consolas"/>
+          <w:color w:val="F8F8F2"/>
+          <w:sz w:val="30"/>
+          <w:szCs w:val="30"/>
+        </w:rPr>
+      </w:pPr>
+      <w:r>
+        <w:rPr>
+          <w:rStyle w:val="token"/>
+          <w:rFonts w:ascii="Consolas" w:hAnsi="Consolas"/>
+          <w:color w:val="CCCCCC"/>
+          <w:sz w:val="30"/>
+          <w:szCs w:val="30"/>
+        </w:rPr>
+        <w:t>},</w:t>
+      </w:r>
+      <w:r>
+        <w:rPr>
+          <w:rStyle w:val="HTMLCode"/>
+          <w:rFonts w:ascii="Consolas" w:hAnsi="Consolas"/>
+          <w:color w:val="CCCCCC"/>
+          <w:sz w:val="30"/>
+          <w:szCs w:val="30"/>
+        </w:rPr>
+        <w:t xml:space="preserve"> </w:t>
+      </w:r>
+      <w:r>
+        <w:rPr>
+          <w:rStyle w:val="token"/>
+          <w:rFonts w:ascii="Consolas" w:hAnsi="Consolas"/>
+          <w:color w:val="CCCCCC"/>
+          <w:sz w:val="30"/>
+          <w:szCs w:val="30"/>
+        </w:rPr>
+        <w:t>[</w:t>
+      </w:r>
+      <w:r>
+        <w:rPr>
+          <w:rStyle w:val="HTMLCode"/>
+          <w:rFonts w:ascii="Consolas" w:hAnsi="Consolas"/>
+          <w:color w:val="CCCCCC"/>
+          <w:sz w:val="30"/>
+          <w:szCs w:val="30"/>
+        </w:rPr>
+        <w:t>count</w:t>
+      </w:r>
+      <w:r>
+        <w:rPr>
+          <w:rStyle w:val="token"/>
+          <w:rFonts w:ascii="Consolas" w:hAnsi="Consolas"/>
+          <w:color w:val="CCCCCC"/>
+          <w:sz w:val="30"/>
+          <w:szCs w:val="30"/>
+        </w:rPr>
+        <w:t>])</w:t>
+      </w:r>
+    </w:p>
+    <w:p>
+      <w:pPr>
+        <w:tabs>
+          <w:tab w:val="left" w:pos="2189"/>
+        </w:tabs>
+        <w:rPr>
+          <w:rFonts w:ascii="Consolas" w:hAnsi="Consolas"/>
+          <w:color w:val="1A1A1A"/>
+        </w:rPr>
+      </w:pPr>
+      <w:r>
+        <w:rPr>
+          <w:rStyle w:val="token"/>
+          <w:rFonts w:ascii="Consolas" w:hAnsi="Consolas"/>
+          <w:color w:val="E0276A"/>
+        </w:rPr>
+        <w:t xml:space="preserve"> giống </w:t>
+      </w:r>
+      <w:r>
+        <w:rPr>
+          <w:rFonts w:ascii="Consolas" w:hAnsi="Consolas"/>
+          <w:color w:val="1A1A1A"/>
+        </w:rPr>
+        <w:t>shouldComponentUpdate</w:t>
+      </w:r>
+    </w:p>
+    <w:p>
+      <w:pPr>
+        <w:pStyle w:val="NormalWeb"/>
+        <w:tabs>
+          <w:tab w:val="center" w:pos="5760"/>
+        </w:tabs>
+        <w:spacing w:before="0" w:beforeAutospacing="0" w:after="0" w:afterAutospacing="0"/>
+        <w:rPr>
+          <w:rFonts w:asciiTheme="minorHAnsi" w:eastAsiaTheme="minorHAnsi" w:hAnsiTheme="minorHAnsi" w:cstheme="minorBidi"/>
+          <w:sz w:val="22"/>
+          <w:szCs w:val="22"/>
+        </w:rPr>
+      </w:pPr>
+      <w:r>
+        <w:rPr>
+          <w:rFonts w:asciiTheme="minorHAnsi" w:eastAsiaTheme="minorHAnsi" w:hAnsiTheme="minorHAnsi" w:cstheme="minorBidi"/>
+          <w:sz w:val="22"/>
+          <w:szCs w:val="22"/>
+        </w:rPr>
+        <w:t>Returns a </w:t>
+      </w:r>
+      <w:hyperlink r:id="rId57" w:tgtFrame="_blank" w:history="1">
+        <w:r>
+          <w:rPr>
+            <w:rFonts w:asciiTheme="minorHAnsi" w:eastAsiaTheme="minorHAnsi" w:hAnsiTheme="minorHAnsi" w:cstheme="minorBidi"/>
+            <w:sz w:val="22"/>
+            <w:szCs w:val="22"/>
+          </w:rPr>
+          <w:t>memoized</w:t>
+        </w:r>
+      </w:hyperlink>
+      <w:r>
+        <w:rPr>
+          <w:rFonts w:asciiTheme="minorHAnsi" w:eastAsiaTheme="minorHAnsi" w:hAnsiTheme="minorHAnsi" w:cstheme="minorBidi"/>
+          <w:sz w:val="22"/>
+          <w:szCs w:val="22"/>
+        </w:rPr>
+        <w:t> </w:t>
+      </w:r>
+      <w:r>
+        <w:rPr>
+          <w:rFonts w:asciiTheme="minorHAnsi" w:eastAsiaTheme="minorHAnsi" w:hAnsiTheme="minorHAnsi" w:cstheme="minorBidi"/>
+          <w:b/>
+          <w:sz w:val="22"/>
+          <w:szCs w:val="22"/>
+          <w:u w:val="single"/>
+        </w:rPr>
+        <w:t>callback</w:t>
+      </w:r>
+      <w:r>
+        <w:rPr>
+          <w:rFonts w:asciiTheme="minorHAnsi" w:eastAsiaTheme="minorHAnsi" w:hAnsiTheme="minorHAnsi" w:cstheme="minorBidi"/>
+          <w:sz w:val="22"/>
+          <w:szCs w:val="22"/>
+        </w:rPr>
+        <w:t xml:space="preserve">. (trả về là 1 </w:t>
+      </w:r>
+      <w:r>
+        <w:rPr>
+          <w:rFonts w:asciiTheme="minorHAnsi" w:eastAsiaTheme="minorHAnsi" w:hAnsiTheme="minorHAnsi" w:cstheme="minorBidi"/>
+          <w:sz w:val="22"/>
+          <w:szCs w:val="22"/>
+        </w:rPr>
+        <w:t>hàm</w:t>
+      </w:r>
+      <w:r>
+        <w:rPr>
+          <w:rFonts w:asciiTheme="minorHAnsi" w:eastAsiaTheme="minorHAnsi" w:hAnsiTheme="minorHAnsi" w:cstheme="minorBidi"/>
+          <w:sz w:val="22"/>
+          <w:szCs w:val="22"/>
+        </w:rPr>
+        <w:t>)</w:t>
+      </w:r>
+      <w:r>
+        <w:rPr>
+          <w:rFonts w:asciiTheme="minorHAnsi" w:eastAsiaTheme="minorHAnsi" w:hAnsiTheme="minorHAnsi" w:cstheme="minorBidi"/>
+          <w:sz w:val="22"/>
+          <w:szCs w:val="22"/>
+        </w:rPr>
+        <w:tab/>
+      </w:r>
+    </w:p>
+    <w:p>
+      <w:pPr>
+        <w:pStyle w:val="NormalWeb"/>
+        <w:tabs>
+          <w:tab w:val="center" w:pos="5760"/>
+        </w:tabs>
+        <w:spacing w:before="0" w:beforeAutospacing="0" w:after="0" w:afterAutospacing="0"/>
+        <w:rPr>
+          <w:rFonts w:asciiTheme="minorHAnsi" w:eastAsiaTheme="minorHAnsi" w:hAnsiTheme="minorHAnsi" w:cstheme="minorBidi"/>
+          <w:sz w:val="22"/>
+          <w:szCs w:val="22"/>
+        </w:rPr>
+      </w:pPr>
+    </w:p>
+    <w:p>
+      <w:pPr>
+        <w:pStyle w:val="ListParagraph"/>
+        <w:numPr>
+          <w:ilvl w:val="0"/>
+          <w:numId w:val="3"/>
+        </w:numPr>
+        <w:tabs>
+          <w:tab w:val="left" w:pos="1080"/>
+        </w:tabs>
+        <w:jc w:val="center"/>
+        <w:outlineLvl w:val="0"/>
+        <w:rPr>
+          <w:b/>
+          <w:sz w:val="40"/>
+          <w:szCs w:val="40"/>
+        </w:rPr>
+      </w:pPr>
+      <w:bookmarkStart w:id="107" w:name="_Toc66898006"/>
+      <w:r>
+        <w:rPr>
+          <w:b/>
+          <w:sz w:val="40"/>
+          <w:szCs w:val="40"/>
+        </w:rPr>
+        <w:lastRenderedPageBreak/>
+        <w:t>useImperativeHandle in React</w:t>
+      </w:r>
+      <w:bookmarkEnd w:id="107"/>
+    </w:p>
+    <w:p>
+      <w:r>
+        <w:drawing>
+          <wp:inline distT="0" distB="0" distL="0" distR="0" wp14:anchorId="7CCD8692" wp14:editId="58EF7E33">
+            <wp:extent cx="4096322" cy="2210108"/>
+            <wp:effectExtent l="0" t="0" r="0" b="0"/>
+            <wp:docPr id="46" name="Picture 46"/>
+            <wp:cNvGraphicFramePr>
+              <a:graphicFrameLocks xmlns:a="http://schemas.openxmlformats.org/drawingml/2006/main" noChangeAspect="1"/>
+            </wp:cNvGraphicFramePr>
+            <a:graphic xmlns:a="http://schemas.openxmlformats.org/drawingml/2006/main">
+              <a:graphicData uri="http://schemas.openxmlformats.org/drawingml/2006/picture">
+                <pic:pic xmlns:pic="http://schemas.openxmlformats.org/drawingml/2006/picture">
+                  <pic:nvPicPr>
+                    <pic:cNvPr id="1" name=""/>
+                    <pic:cNvPicPr/>
+                  </pic:nvPicPr>
+                  <pic:blipFill>
+                    <a:blip r:embed="rId58"/>
+                    <a:stretch>
+                      <a:fillRect/>
+                    </a:stretch>
+                  </pic:blipFill>
+                  <pic:spPr>
+                    <a:xfrm>
+                      <a:off x="0" y="0"/>
+                      <a:ext cx="4096322" cy="2210108"/>
+                    </a:xfrm>
+                    <a:prstGeom prst="rect">
+                      <a:avLst/>
+                    </a:prstGeom>
+                  </pic:spPr>
+                </pic:pic>
+              </a:graphicData>
+            </a:graphic>
+          </wp:inline>
+        </w:drawing>
+      </w:r>
+    </w:p>
+    <w:p>
+      <w:pPr>
+        <w:tabs>
+          <w:tab w:val="left" w:pos="2189"/>
+        </w:tabs>
+      </w:pPr>
+      <w:r>
+        <w:t>Wrap component trong forwardRef (thường là ở dưới cùng với cái export)</w:t>
+      </w:r>
+    </w:p>
+    <w:p>
+      <w:pPr>
+        <w:tabs>
+          <w:tab w:val="left" w:pos="2189"/>
+        </w:tabs>
+      </w:pPr>
+      <w:r>
+        <w:t>Chỗ input của Component thêm 1 input ref</w:t>
+      </w:r>
+    </w:p>
+    <w:p>
+      <w:pPr>
+        <w:tabs>
+          <w:tab w:val="left" w:pos="2189"/>
+        </w:tabs>
+      </w:pPr>
+      <w:r>
+        <w:t xml:space="preserve">Trong Component dùng </w:t>
+      </w:r>
+      <w:r>
+        <w:t xml:space="preserve">useImperativeHandle để chìa cái function ra bên ngoài </w:t>
+      </w:r>
+    </w:p>
+    <w:p>
+      <w:pPr>
+        <w:tabs>
+          <w:tab w:val="left" w:pos="2189"/>
+        </w:tabs>
+      </w:pPr>
+      <w:r>
+        <w:t>Note: case này dc dùng khi các component ông, cha cần sử dụng hàm trong component con (giống như public 1 hàm trong component con và dùng ref để trỏ đến component con)</w:t>
+      </w:r>
+    </w:p>
+    <w:p>
+      <w:pPr>
+        <w:pStyle w:val="ListParagraph"/>
+        <w:numPr>
+          <w:ilvl w:val="0"/>
+          <w:numId w:val="3"/>
+        </w:numPr>
+        <w:tabs>
+          <w:tab w:val="left" w:pos="1080"/>
+        </w:tabs>
+        <w:jc w:val="center"/>
+        <w:outlineLvl w:val="0"/>
+        <w:rPr>
+          <w:b/>
+          <w:sz w:val="40"/>
+          <w:szCs w:val="40"/>
+        </w:rPr>
+      </w:pPr>
+      <w:bookmarkStart w:id="108" w:name="_Toc66898007"/>
+      <w:r>
+        <w:rPr>
+          <w:b/>
+          <w:sz w:val="40"/>
+          <w:szCs w:val="40"/>
+        </w:rPr>
+        <w:t>useLayoutEffect in React</w:t>
+      </w:r>
+      <w:bookmarkEnd w:id="108"/>
+    </w:p>
+    <w:p>
+      <w:pPr>
+        <w:tabs>
+          <w:tab w:val="left" w:pos="2189"/>
+        </w:tabs>
+      </w:pPr>
+      <w:r>
+        <w:t>useLayoutEffect(() =&gt; {</w:t>
+      </w:r>
+    </w:p>
+    <w:p>
+      <w:pPr>
+        <w:tabs>
+          <w:tab w:val="left" w:pos="2189"/>
+        </w:tabs>
+      </w:pPr>
+      <w:r>
+        <w:t xml:space="preserve">     </w:t>
+      </w:r>
+      <w:r>
+        <w:t xml:space="preserve"> ........ logic</w:t>
+      </w:r>
+    </w:p>
+    <w:p>
+      <w:pPr>
+        <w:tabs>
+          <w:tab w:val="left" w:pos="2189"/>
+        </w:tabs>
+      </w:pPr>
+      <w:r>
+        <w:t xml:space="preserve">     </w:t>
+      </w:r>
+      <w:r>
+        <w:t>// tính toán các width,size,height của elements</w:t>
+      </w:r>
+    </w:p>
+    <w:p>
+      <w:pPr>
+        <w:tabs>
+          <w:tab w:val="left" w:pos="2189"/>
+        </w:tabs>
+      </w:pPr>
+      <w:r>
+        <w:t>}</w:t>
+      </w:r>
+      <w:r>
+        <w:t>, []</w:t>
+      </w:r>
+      <w:r>
+        <w:t>)</w:t>
+      </w:r>
+    </w:p>
+    <w:p>
+      <w:pPr>
+        <w:tabs>
+          <w:tab w:val="left" w:pos="2189"/>
+        </w:tabs>
+      </w:pPr>
+      <w:r>
+        <w:t>(chạy sau khi render và trước khi vẽ ra màn hình)</w:t>
+      </w:r>
+    </w:p>
+    <w:p>
+      <w:pPr>
+        <w:tabs>
+          <w:tab w:val="left" w:pos="2189"/>
+        </w:tabs>
+      </w:pPr>
+      <w:r>
+        <w:t>Caution: sẽ block visual update cho đến khi callback trong useLayoutEffect xong.</w:t>
+      </w:r>
+    </w:p>
+    <w:p>
+      <w:pPr>
+        <w:pStyle w:val="ListParagraph"/>
+        <w:numPr>
+          <w:ilvl w:val="0"/>
+          <w:numId w:val="3"/>
+        </w:numPr>
+        <w:tabs>
+          <w:tab w:val="left" w:pos="1080"/>
+        </w:tabs>
+        <w:jc w:val="center"/>
+        <w:outlineLvl w:val="0"/>
+        <w:rPr>
+          <w:b/>
+          <w:sz w:val="40"/>
+          <w:szCs w:val="40"/>
+        </w:rPr>
+      </w:pPr>
+      <w:bookmarkStart w:id="109" w:name="_Toc66898008"/>
+      <w:r>
+        <w:rPr>
+          <w:b/>
+          <w:sz w:val="40"/>
+          <w:szCs w:val="40"/>
+        </w:rPr>
+        <w:t xml:space="preserve">useDebugValue </w:t>
+      </w:r>
+      <w:r>
+        <w:rPr>
+          <w:b/>
+          <w:sz w:val="40"/>
+          <w:szCs w:val="40"/>
+        </w:rPr>
+        <w:t>in React</w:t>
+      </w:r>
+      <w:bookmarkEnd w:id="109"/>
+    </w:p>
+    <w:p>
+      <w:pPr>
+        <w:tabs>
+          <w:tab w:val="left" w:pos="2189"/>
+        </w:tabs>
+      </w:pPr>
+      <w:r>
+        <w:t>dùng khi sử dụng custom hook (trong react-devtool). Để tạo label cho custom hook</w:t>
+      </w:r>
+    </w:p>
+    <w:p>
+      <w:pPr>
+        <w:tabs>
+          <w:tab w:val="left" w:pos="2189"/>
+        </w:tabs>
+      </w:pPr>
+      <w:r>
+        <w:t>useDebugValue</w:t>
+      </w:r>
+      <w:r>
+        <w:t>(value)</w:t>
+      </w:r>
+    </w:p>
+    <w:p>
+      <w:pPr>
+        <w:tabs>
+          <w:tab w:val="left" w:pos="2189"/>
+        </w:tabs>
+      </w:pPr>
+      <w:r>
+        <w:t>value sẽ là label cho custom hook</w:t>
+      </w:r>
+    </w:p>
     <w:p>
       <w:pPr>
         <w:tabs>
@@ -49865,7 +51660,6 @@
     <w:next w:val="Normal"/>
     <w:link w:val="Heading3Char"/>
     <w:uiPriority w:val="9"/>
-    <w:semiHidden/>
     <w:unhideWhenUsed/>
     <w:qFormat/>
     <w:rsid w:val="00732094"/>
@@ -50033,7 +51827,6 @@
     <w:basedOn w:val="DefaultParagraphFont"/>
     <w:link w:val="Heading3"/>
     <w:uiPriority w:val="9"/>
-    <w:semiHidden/>
     <w:rsid w:val="00732094"/>
     <w:rPr>
       <w:rFonts w:asciiTheme="majorHAnsi" w:eastAsiaTheme="majorEastAsia" w:hAnsiTheme="majorHAnsi" w:cstheme="majorBidi"/>
@@ -50353,7 +52146,6 @@
     <w:name w:val="Normal (Web)"/>
     <w:basedOn w:val="Normal"/>
     <w:uiPriority w:val="99"/>
-    <w:semiHidden/>
     <w:unhideWhenUsed/>
     <w:rsid w:val="006D1323"/>
     <w:pPr>
@@ -50674,7 +52466,7 @@
 </file>
 
 <file path=customXml/itemProps1.xml><?xml version="1.0" encoding="utf-8"?>
-<ds:datastoreItem xmlns:ds="http://schemas.openxmlformats.org/officeDocument/2006/customXml" ds:itemID="{7E5129CA-EF61-4EE3-966E-DE9ECA18BF93}">
+<ds:datastoreItem xmlns:ds="http://schemas.openxmlformats.org/officeDocument/2006/customXml" ds:itemID="{C545E6A3-EE3B-43FA-92E4-68726E616A0B}">
   <ds:schemaRefs>
     <ds:schemaRef ds:uri="http://schemas.openxmlformats.org/officeDocument/2006/bibliography"/>
   </ds:schemaRefs>

</xml_diff>